<commit_message>
Reduced the introduction even more
</commit_message>
<xml_diff>
--- a/2019 Sims Design and optimization of patient-specific, pediatric laryngoscopes -FLLF.docx
+++ b/2019 Sims Design and optimization of patient-specific, pediatric laryngoscopes -FLLF.docx
@@ -261,107 +261,101 @@
         <w:t xml:space="preserve">In 1911, Dr. Chevalier Jackson </w:t>
       </w:r>
       <w:r>
-        <w:t xml:space="preserve">published “The Technique </w:t>
-      </w:r>
-      <w:r>
-        <w:t>of Insertion of Endotracheal Insufflation Tubes</w:t>
+        <w:t>developed the first</w:t>
+      </w:r>
+      <w:r>
+        <w:t xml:space="preserve"> laryngoscope </w:t>
+      </w:r>
+      <w:r>
+        <w:t xml:space="preserve">that </w:t>
+      </w:r>
+      <w:r>
+        <w:t>allowed</w:t>
+      </w:r>
+      <w:r>
+        <w:t xml:space="preserve"> for the insertion of an endotracheal tube (ETT) [1]. </w:t>
+      </w:r>
+      <w:r>
+        <w:t xml:space="preserve">In the same year, </w:t>
+      </w:r>
+      <w:r>
+        <w:t xml:space="preserve">Dr. </w:t>
+      </w:r>
+      <w:r>
+        <w:t xml:space="preserve">Henry </w:t>
+      </w:r>
+      <w:proofErr w:type="spellStart"/>
+      <w:r>
+        <w:t>Janeway</w:t>
+      </w:r>
+      <w:proofErr w:type="spellEnd"/>
+      <w:r>
+        <w:t xml:space="preserve"> introduced </w:t>
+      </w:r>
+      <w:r>
+        <w:t xml:space="preserve">a battery powered, distal light source allowing for optimized viewing conditions [1]. </w:t>
+      </w:r>
+      <w:r>
+        <w:t xml:space="preserve"> </w:t>
+      </w:r>
+      <w:r>
+        <w:t>Modern laryngoscope</w:t>
+      </w:r>
+      <w:r>
+        <w:t>s,</w:t>
+      </w:r>
+      <w:r>
+        <w:t xml:space="preserve"> su</w:t>
+      </w:r>
+      <w:r>
+        <w:t>ch as the Macintosh and Miller</w:t>
+      </w:r>
+      <w:r>
+        <w:t>, began manufacturing in the early 1940’s</w:t>
       </w:r>
       <w:r>
         <w:t>.</w:t>
       </w:r>
       <w:r>
-        <w:t>”</w:t>
-      </w:r>
-      <w:r>
-        <w:t xml:space="preserve"> In this publication, Dr. Jackson disclosed designs for a laryngoscope featuring </w:t>
-      </w:r>
-      <w:r>
-        <w:t>a removable floor</w:t>
-      </w:r>
-      <w:r>
-        <w:t>. The feature allowed</w:t>
-      </w:r>
-      <w:r>
-        <w:t xml:space="preserve"> for the insertion of an endotracheal tube (ETT) [1]. </w:t>
-      </w:r>
-      <w:r>
-        <w:t xml:space="preserve">Dr. </w:t>
-      </w:r>
-      <w:r>
-        <w:t>Henry Janeway, an anesthesiologist from New York, USA, developed a blade with a central notch allowing for the insertion of an ETT</w:t>
-      </w:r>
-      <w:r>
-        <w:t>. Janeway’s</w:t>
-      </w:r>
-      <w:r>
-        <w:t xml:space="preserve"> design featured a battery powered, distal light source allowing for optimized viewing conditions [1]. </w:t>
+        <w:t xml:space="preserve"> The </w:t>
+      </w:r>
+      <w:r>
+        <w:t xml:space="preserve">Macintosh’s </w:t>
+      </w:r>
+      <w:r>
+        <w:t>continuous curved blade allots more room in the oropharynx for successful passage of the ETT. The Miller</w:t>
+      </w:r>
+      <w:r>
+        <w:t xml:space="preserve">’s </w:t>
+      </w:r>
+      <w:r>
+        <w:t xml:space="preserve">straight </w:t>
+      </w:r>
+      <w:r>
+        <w:t xml:space="preserve">blade </w:t>
+      </w:r>
+      <w:r>
+        <w:t>design</w:t>
+      </w:r>
+      <w:r>
+        <w:t>,</w:t>
+      </w:r>
+      <w:r>
+        <w:t xml:space="preserve"> with curved distal </w:t>
+      </w:r>
+      <w:r>
+        <w:t>tip,</w:t>
+      </w:r>
+      <w:r>
+        <w:t xml:space="preserve"> provides an improved view of the glottis</w:t>
+      </w:r>
+      <w:r>
+        <w:t xml:space="preserve"> [2].</w:t>
       </w:r>
       <w:r>
         <w:t xml:space="preserve"> </w:t>
       </w:r>
       <w:r>
-        <w:t>Modern laryngoscope</w:t>
-      </w:r>
-      <w:r>
-        <w:t>s,</w:t>
-      </w:r>
-      <w:r>
-        <w:t xml:space="preserve"> su</w:t>
-      </w:r>
-      <w:r>
-        <w:t>ch as the Macintosh and Miller</w:t>
-      </w:r>
-      <w:r>
-        <w:t>, began manufacturing in the early 1940’s</w:t>
-      </w:r>
-      <w:r>
-        <w:t>.</w:t>
-      </w:r>
-      <w:r>
-        <w:t xml:space="preserve"> The </w:t>
-      </w:r>
-      <w:r>
-        <w:t xml:space="preserve">Macintosh’s </w:t>
-      </w:r>
-      <w:r>
-        <w:t xml:space="preserve">continuous curved blade allots more room in the oropharynx for successful passage of the ETT, in addition to inducing less trauma to the </w:t>
-      </w:r>
-      <w:r>
-        <w:t>upper airway and upper teeth</w:t>
-      </w:r>
-      <w:r>
-        <w:t>. The Miller</w:t>
-      </w:r>
-      <w:r>
-        <w:t xml:space="preserve">’s </w:t>
-      </w:r>
-      <w:r>
-        <w:t xml:space="preserve">straight </w:t>
-      </w:r>
-      <w:r>
-        <w:t xml:space="preserve">blade </w:t>
-      </w:r>
-      <w:r>
-        <w:t>design</w:t>
-      </w:r>
-      <w:r>
-        <w:t>,</w:t>
-      </w:r>
-      <w:r>
-        <w:t xml:space="preserve"> with curved distal </w:t>
-      </w:r>
-      <w:r>
-        <w:t>tip,</w:t>
-      </w:r>
-      <w:r>
-        <w:t xml:space="preserve"> provides an improved view of the glottis</w:t>
-      </w:r>
-      <w:r>
-        <w:t xml:space="preserve"> [2].</w:t>
-      </w:r>
-    </w:p>
-    <w:p>
-      <w:r>
         <w:t xml:space="preserve">In the last </w:t>
       </w:r>
       <w:r>
@@ -371,7 +365,23 @@
         <w:t xml:space="preserve"> </w:t>
       </w:r>
       <w:r>
-        <w:t>Most modern laryngoscopes, such as the McGrath, Glidescope and Airtraq, feature integrated optics and video screens</w:t>
+        <w:t xml:space="preserve">Most modern laryngoscopes, such as the McGrath, </w:t>
+      </w:r>
+      <w:proofErr w:type="spellStart"/>
+      <w:r>
+        <w:t>Glidescope</w:t>
+      </w:r>
+      <w:proofErr w:type="spellEnd"/>
+      <w:r>
+        <w:t xml:space="preserve"> and </w:t>
+      </w:r>
+      <w:proofErr w:type="spellStart"/>
+      <w:r>
+        <w:t>Airtraq</w:t>
+      </w:r>
+      <w:proofErr w:type="spellEnd"/>
+      <w:r>
+        <w:t>, feature integrated optics and video screens</w:t>
       </w:r>
       <w:r>
         <w:t>. Additionally, the three brands also feature variable-size, single-use (disposable) blades. Blade sizes are distributed unevenly across adults (3-4 sizes), pediatrics (</w:t>
@@ -391,7 +401,13 @@
         <w:t>As the industry moves in the direction of single-use medical devices, there is potential to shift from size groups to patient-specific blades</w:t>
       </w:r>
       <w:r>
-        <w:t xml:space="preserve">. This is of particular importance to pediatric and neonatal cases, were size options are limited. </w:t>
+        <w:t xml:space="preserve">. This </w:t>
+      </w:r>
+      <w:r>
+        <w:t>is relevant to</w:t>
+      </w:r>
+      <w:r>
+        <w:t xml:space="preserve"> pediatric and neonatal cases, were size options are limited. </w:t>
       </w:r>
       <w:r>
         <w:t>Difficulties with intubation represent the main cause of pediatric, anesthesia-rela</w:t>
@@ -400,19 +416,22 @@
         <w:t>ted morbidities and mortality [4</w:t>
       </w:r>
       <w:r>
-        <w:t>]. Even in scenarios where difficult intubations are expected, anesthesiologists know to have “all the equipment to hand,” which translates into a clutter of de</w:t>
-      </w:r>
-      <w:r>
-        <w:t>vices and cost inefficiencies [5</w:t>
+        <w:t xml:space="preserve">]. Even in scenarios where difficult intubations are expected, anesthesiologists know to have “all the equipment to </w:t>
+      </w:r>
+      <w:r>
+        <w:t>hand</w:t>
+      </w:r>
+      <w:r>
+        <w:t xml:space="preserve">” </w:t>
+      </w:r>
+      <w:r>
+        <w:t>[5</w:t>
       </w:r>
       <w:r>
         <w:t>]</w:t>
       </w:r>
       <w:r>
-        <w:t xml:space="preserve">. Patient-specific blades would ensure readiness in the case of normal and </w:t>
-      </w:r>
-      <w:r>
-        <w:t>abnormal airways – the latter representing an issue not yet addressed by current commercial solutions.</w:t>
+        <w:t>. Patient-specific blades would ensure readiness in the case of normal and abnormal airways.</w:t>
       </w:r>
     </w:p>
     <w:p>
@@ -423,19 +442,21 @@
         <w:t>patient specific devices requires the integra</w:t>
       </w:r>
       <w:r>
-        <w:t>tion of advanced reconstruction, design, and manufacturing technologies. Our team has consolidated the majority of the design process into a sing</w:t>
-      </w:r>
-      <w:r>
-        <w:t>le Houdini-based program (SideFX</w:t>
-      </w:r>
-      <w:r>
-        <w:t xml:space="preserve">, </w:t>
-      </w:r>
-      <w:r>
-        <w:t>ON, CA</w:t>
-      </w:r>
-      <w:r>
-        <w:t>). The program takes patient-specific CT DICOM stacks and generates a 3D solid model of a patient-specific laryngoscope blade (Figure 1).</w:t>
+        <w:t xml:space="preserve">tion of advanced reconstruction, design, and manufacturing technologies. </w:t>
+      </w:r>
+      <w:r>
+        <w:t xml:space="preserve">Using </w:t>
+      </w:r>
+      <w:proofErr w:type="spellStart"/>
+      <w:r>
+        <w:t>SideFX’s</w:t>
+      </w:r>
+      <w:proofErr w:type="spellEnd"/>
+      <w:r>
+        <w:t xml:space="preserve"> Houdini, we have consolidated the design process into a single program </w:t>
+      </w:r>
+      <w:r>
+        <w:t>(Figure 1).</w:t>
       </w:r>
     </w:p>
     <w:p/>
@@ -474,13 +495,15 @@
     </w:p>
     <w:p>
       <w:r>
-        <w:t xml:space="preserve">De-identified or anonymized CT DICOM datasets from three (3) pediatric cases were obtained from </w:t>
-      </w:r>
-      <w:r>
-        <w:t>Nemours Child</w:t>
-      </w:r>
-      <w:r>
-        <w:t>ren’s Hospital (Lake Nona, FL, USA). In addition to age, the only additional information retrieved were notes solely related to findings</w:t>
+        <w:t xml:space="preserve">De-identified or anonymized CT DICOM datasets from three (3) pediatric cases </w:t>
+      </w:r>
+      <w:proofErr w:type="gramStart"/>
+      <w:r>
+        <w:t>were obtained</w:t>
+      </w:r>
+      <w:proofErr w:type="gramEnd"/>
+      <w:r>
+        <w:t xml:space="preserve"> from Nemours Children’s Hospital (Lake Nona, FL, USA). In addition to age, the only additional information retrieved were notes solely related to findings</w:t>
       </w:r>
       <w:r>
         <w:t xml:space="preserve"> that could have an effect on the patient’s airway.</w:t>
@@ -514,6 +537,7 @@
       <w:r>
         <w:t xml:space="preserve">. The lesion </w:t>
       </w:r>
+      <w:proofErr w:type="gramStart"/>
       <w:r>
         <w:t>was</w:t>
       </w:r>
@@ -521,7 +545,11 @@
         <w:t xml:space="preserve"> s</w:t>
       </w:r>
       <w:r>
-        <w:t>ituated deep to the left lobe of thyroid gland and medial to the left common carotid artery and internal jugular vein</w:t>
+        <w:t>ituated</w:t>
+      </w:r>
+      <w:proofErr w:type="gramEnd"/>
+      <w:r>
+        <w:t xml:space="preserve"> deep to the left lobe of thyroid gland and medial to the left common carotid artery and internal jugular vein</w:t>
       </w:r>
       <w:r>
         <w:t>. It extends medially in the prevertebral space across the midline; anteriorly the lesion displaces the left lobe of the thyroid. The resulting airway is deviated to the right side from the e</w:t>
@@ -592,20 +620,14 @@
       <w:r>
         <w:t>.</w:t>
       </w:r>
-    </w:p>
-    <w:p/>
-    <w:p/>
-    <w:p>
-      <w:pPr>
-        <w:widowControl w:val="0"/>
-      </w:pPr>
+      <w:bookmarkStart w:id="0" w:name="_GoBack"/>
+      <w:bookmarkEnd w:id="0"/>
     </w:p>
     <w:p>
       <w:pPr>
         <w:pStyle w:val="Heading2"/>
       </w:pPr>
       <w:r>
-        <w:lastRenderedPageBreak/>
         <w:t>II.I</w:t>
       </w:r>
       <w:r>
@@ -620,7 +642,15 @@
     </w:p>
     <w:p>
       <w:r>
-        <w:t xml:space="preserve">Relying on Houdini’s Python 2.x compatibility and Pydicom </w:t>
+        <w:t xml:space="preserve">Relying on Houdini’s Python 2.x compatibility and </w:t>
+      </w:r>
+      <w:proofErr w:type="spellStart"/>
+      <w:r>
+        <w:t>Pydicom</w:t>
+      </w:r>
+      <w:proofErr w:type="spellEnd"/>
+      <w:r>
+        <w:t xml:space="preserve"> </w:t>
       </w:r>
       <w:r>
         <w:rPr>
@@ -632,7 +662,15 @@
         <w:t>, our team built custom fun</w:t>
       </w:r>
       <w:r>
-        <w:t xml:space="preserve">ctions (or nodes in Houdini) to: (1) Import CT DICOM dataset into a voxel (3D pixel) volume, (2) Map the associated Hounsfield data to a [-1, 1] </w:t>
+        <w:t>ctions (or nodes in Houdini) to: (1) Import CT DICOM dataset into a voxel (3D pixel) volume, (2) Map the associated Hounsfield data to a [-</w:t>
+      </w:r>
+      <w:proofErr w:type="gramStart"/>
+      <w:r>
+        <w:t>1</w:t>
+      </w:r>
+      <w:proofErr w:type="gramEnd"/>
+      <w:r>
+        <w:t xml:space="preserve">, 1] </w:t>
       </w:r>
       <w:r>
         <w:t>density scale, and (3)</w:t>
@@ -649,10 +687,7 @@
         <w:pStyle w:val="Heading2"/>
       </w:pPr>
       <w:r>
-        <w:t>II.II. S</w:t>
-      </w:r>
-      <w:r>
-        <w:t>hrink-Wrapping</w:t>
+        <w:t>II.II. Shrink-Wrapping</w:t>
       </w:r>
     </w:p>
     <w:p>
@@ -672,17 +707,45 @@
       </w:r>
     </w:p>
     <w:p>
-      <w:bookmarkStart w:id="0" w:name="_GoBack"/>
-      <w:bookmarkEnd w:id="0"/>
-    </w:p>
-    <w:p>
-      <w:r>
-        <w:t xml:space="preserve">After the airway volume has been segmented, there are two options for finding its center path, one being the use of a modified space colonization algorithm </w:t>
-      </w:r>
-    </w:p>
-    <w:p>
-      <w:r>
-        <w:t>The space colonization method, takes an input point near the front of the volume, where the mouth would be, and using a point cloud defined inside of the airway’s volume to organically grow a path through the airway, which can be averaged to find a close approximation of the curvature of the airway.</w:t>
+      <w:r>
+        <w:t>To generate a build path that conforms to the patient’s airway, a space colonization algorithm was implemented [</w:t>
+      </w:r>
+      <w:r>
+        <w:rPr>
+          <w:highlight w:val="yellow"/>
+        </w:rPr>
+        <w:t>ref</w:t>
+      </w:r>
+      <w:r>
+        <w:t xml:space="preserve">]. The mouth </w:t>
+      </w:r>
+      <w:proofErr w:type="gramStart"/>
+      <w:r>
+        <w:t>was selected</w:t>
+      </w:r>
+      <w:proofErr w:type="gramEnd"/>
+      <w:r>
+        <w:t xml:space="preserve"> as the starting point and no </w:t>
+      </w:r>
+      <w:r>
+        <w:lastRenderedPageBreak/>
+        <w:t xml:space="preserve">branching was allowed. The point cloud derived from the subtracted airway geometry </w:t>
+      </w:r>
+      <w:proofErr w:type="gramStart"/>
+      <w:r>
+        <w:t>was used</w:t>
+      </w:r>
+      <w:proofErr w:type="gramEnd"/>
+      <w:r>
+        <w:t xml:space="preserve"> to solve for a path between the mouth and the epiglottis of the patient. For all three patients, the algorithm </w:t>
+      </w:r>
+      <w:proofErr w:type="gramStart"/>
+      <w:r>
+        <w:t>was forced</w:t>
+      </w:r>
+      <w:proofErr w:type="gramEnd"/>
+      <w:r>
+        <w:t xml:space="preserve"> to stop after the path reached the epiglottis.  </w:t>
       </w:r>
     </w:p>
     <w:p>
@@ -698,27 +761,35 @@
       <w:r>
         <w:t>V. Part Design</w:t>
       </w:r>
-    </w:p>
-    <w:p/>
-    <w:p>
-      <w:r>
-        <w:t>Using the airway path designed above, you can extrude and loft a tool shape along this path to create a laryngoscope that will follow the path of the airway, and can be easily and quickly customized to any patient.</w:t>
-      </w:r>
-    </w:p>
-    <w:p>
-      <w:pPr>
-        <w:pStyle w:val="Heading2"/>
-      </w:pPr>
-      <w:r>
-        <w:t>II.V. Fabrication</w:t>
-      </w:r>
-      <w:r>
-        <w:t xml:space="preserve"> Readiness</w:t>
-      </w:r>
-    </w:p>
-    <w:p>
-      <w:r>
-        <w:t>Since this part was designed in a digital space, it can be easily exported for creation on a 3D printer. This methodology would allow for the rapid creation of one-time-use medical devices that could be designed on an as needed basis for patients as they enter a hospital with minimal wait time.</w:t>
+      <w:r>
+        <w:t xml:space="preserve"> and Fabrication</w:t>
+      </w:r>
+    </w:p>
+    <w:p>
+      <w:r>
+        <w:t xml:space="preserve">The resulting path </w:t>
+      </w:r>
+      <w:proofErr w:type="gramStart"/>
+      <w:r>
+        <w:t>was used</w:t>
+      </w:r>
+      <w:proofErr w:type="gramEnd"/>
+      <w:r>
+        <w:t xml:space="preserve"> to extrude a cross-section of a laryngoscope blade.</w:t>
+      </w:r>
+      <w:r>
+        <w:t xml:space="preserve"> The geometry </w:t>
+      </w:r>
+      <w:proofErr w:type="gramStart"/>
+      <w:r>
+        <w:t>was exported</w:t>
+      </w:r>
+      <w:proofErr w:type="gramEnd"/>
+      <w:r>
+        <w:t xml:space="preserve"> as a surface file (.OBJ) for further editing and fabrication.</w:t>
+      </w:r>
+      <w:r>
+        <w:t xml:space="preserve"> </w:t>
       </w:r>
     </w:p>
     <w:p>
@@ -752,7 +823,6 @@
       <w:pPr>
         <w:pStyle w:val="Subtitle"/>
         <w:widowControl w:val="0"/>
-        <w:jc w:val="both"/>
       </w:pPr>
       <w:r>
         <w:t>Table 1:</w:t>
@@ -768,14 +838,14 @@
       <w:tblPr>
         <w:tblStyle w:val="TableGrid"/>
         <w:tblW w:w="0" w:type="auto"/>
-        <w:tblInd w:w="225" w:type="dxa"/>
+        <w:tblInd w:w="108" w:type="dxa"/>
         <w:tblLook w:val="04A0" w:firstRow="1" w:lastRow="0" w:firstColumn="1" w:lastColumn="0" w:noHBand="0" w:noVBand="1"/>
       </w:tblPr>
       <w:tblGrid>
-        <w:gridCol w:w="1425"/>
+        <w:gridCol w:w="1804"/>
         <w:gridCol w:w="1150"/>
-        <w:gridCol w:w="691"/>
-        <w:gridCol w:w="1430"/>
+        <w:gridCol w:w="863"/>
+        <w:gridCol w:w="863"/>
       </w:tblGrid>
       <w:tr>
         <w:trPr>
@@ -783,13 +853,14 @@
         </w:trPr>
         <w:tc>
           <w:tcPr>
-            <w:tcW w:w="0" w:type="auto"/>
+            <w:tcW w:w="1804" w:type="dxa"/>
             <w:vAlign w:val="center"/>
           </w:tcPr>
           <w:p>
             <w:pPr>
               <w:widowControl w:val="0"/>
               <w:spacing w:after="0"/>
+              <w:jc w:val="center"/>
               <w:rPr>
                 <w:rFonts w:asciiTheme="minorHAnsi" w:hAnsiTheme="minorHAnsi"/>
                 <w:b/>
@@ -813,6 +884,7 @@
             <w:pPr>
               <w:widowControl w:val="0"/>
               <w:spacing w:after="0"/>
+              <w:jc w:val="center"/>
               <w:rPr>
                 <w:rFonts w:asciiTheme="minorHAnsi" w:hAnsiTheme="minorHAnsi"/>
                 <w:b/>
@@ -824,6 +896,100 @@
                 <w:b/>
               </w:rPr>
               <w:t>Unit</w:t>
+            </w:r>
+          </w:p>
+        </w:tc>
+        <w:tc>
+          <w:tcPr>
+            <w:tcW w:w="863" w:type="dxa"/>
+            <w:vAlign w:val="center"/>
+          </w:tcPr>
+          <w:p>
+            <w:pPr>
+              <w:widowControl w:val="0"/>
+              <w:spacing w:after="0"/>
+              <w:jc w:val="center"/>
+              <w:rPr>
+                <w:rFonts w:asciiTheme="minorHAnsi" w:hAnsiTheme="minorHAnsi"/>
+                <w:b/>
+              </w:rPr>
+            </w:pPr>
+            <w:r>
+              <w:rPr>
+                <w:rFonts w:asciiTheme="minorHAnsi" w:hAnsiTheme="minorHAnsi"/>
+                <w:b/>
+              </w:rPr>
+              <w:t>Mean</w:t>
+            </w:r>
+          </w:p>
+        </w:tc>
+        <w:tc>
+          <w:tcPr>
+            <w:tcW w:w="863" w:type="dxa"/>
+            <w:vAlign w:val="center"/>
+          </w:tcPr>
+          <w:p>
+            <w:pPr>
+              <w:widowControl w:val="0"/>
+              <w:spacing w:after="0"/>
+              <w:jc w:val="center"/>
+              <w:rPr>
+                <w:rFonts w:asciiTheme="minorHAnsi" w:hAnsiTheme="minorHAnsi"/>
+                <w:b/>
+              </w:rPr>
+            </w:pPr>
+            <w:r>
+              <w:rPr>
+                <w:rFonts w:asciiTheme="minorHAnsi" w:hAnsiTheme="minorHAnsi"/>
+                <w:b/>
+              </w:rPr>
+              <w:t>SD</w:t>
+            </w:r>
+          </w:p>
+        </w:tc>
+      </w:tr>
+      <w:tr>
+        <w:trPr>
+          <w:trHeight w:val="279"/>
+        </w:trPr>
+        <w:tc>
+          <w:tcPr>
+            <w:tcW w:w="1804" w:type="dxa"/>
+            <w:vAlign w:val="center"/>
+          </w:tcPr>
+          <w:p>
+            <w:pPr>
+              <w:pStyle w:val="Heading6"/>
+              <w:keepNext w:val="0"/>
+              <w:keepLines w:val="0"/>
+              <w:widowControl w:val="0"/>
+              <w:outlineLvl w:val="5"/>
+              <w:rPr>
+                <w:rFonts w:ascii="Times New Roman" w:hAnsi="Times New Roman" w:cs="Times New Roman"/>
+                <w:b w:val="0"/>
+                <w:sz w:val="20"/>
+                <w:szCs w:val="20"/>
+                <w:vertAlign w:val="superscript"/>
+              </w:rPr>
+            </w:pPr>
+            <w:r>
+              <w:rPr>
+                <w:rFonts w:ascii="Times New Roman" w:hAnsi="Times New Roman" w:cs="Times New Roman"/>
+                <w:b w:val="0"/>
+                <w:sz w:val="20"/>
+                <w:szCs w:val="20"/>
+              </w:rPr>
+              <w:t>Segmentation</w:t>
+            </w:r>
+            <w:r>
+              <w:rPr>
+                <w:rFonts w:ascii="Times New Roman" w:hAnsi="Times New Roman" w:cs="Times New Roman"/>
+                <w:b w:val="0"/>
+                <w:sz w:val="20"/>
+                <w:szCs w:val="20"/>
+                <w:vertAlign w:val="superscript"/>
+              </w:rPr>
+              <w:t>*</w:t>
             </w:r>
           </w:p>
         </w:tc>
@@ -836,39 +1002,78 @@
             <w:pPr>
               <w:widowControl w:val="0"/>
               <w:spacing w:after="0"/>
-              <w:rPr>
-                <w:rFonts w:asciiTheme="minorHAnsi" w:hAnsiTheme="minorHAnsi"/>
-                <w:b/>
+              <w:jc w:val="left"/>
+              <w:rPr>
+                <w:rFonts w:eastAsiaTheme="majorEastAsia" w:cs="Times New Roman"/>
+                <w:iCs/>
+                <w:color w:val="000000" w:themeColor="text1"/>
+                <w:szCs w:val="20"/>
               </w:rPr>
             </w:pPr>
             <w:r>
               <w:rPr>
-                <w:rFonts w:asciiTheme="minorHAnsi" w:hAnsiTheme="minorHAnsi"/>
-                <w:b/>
-              </w:rPr>
-              <w:t>Value</w:t>
+                <w:rFonts w:eastAsiaTheme="majorEastAsia" w:cs="Times New Roman"/>
+                <w:iCs/>
+                <w:color w:val="000000" w:themeColor="text1"/>
+                <w:szCs w:val="20"/>
+              </w:rPr>
+              <w:t>Density</w:t>
             </w:r>
           </w:p>
         </w:tc>
         <w:tc>
           <w:tcPr>
-            <w:tcW w:w="0" w:type="auto"/>
+            <w:tcW w:w="863" w:type="dxa"/>
+            <w:vAlign w:val="center"/>
           </w:tcPr>
           <w:p>
             <w:pPr>
               <w:widowControl w:val="0"/>
               <w:spacing w:after="0"/>
-              <w:rPr>
-                <w:rFonts w:asciiTheme="minorHAnsi" w:hAnsiTheme="minorHAnsi"/>
-                <w:b/>
+              <w:jc w:val="center"/>
+              <w:rPr>
+                <w:rFonts w:eastAsiaTheme="majorEastAsia" w:cs="Times New Roman"/>
+                <w:iCs/>
+                <w:color w:val="000000" w:themeColor="text1"/>
+                <w:szCs w:val="20"/>
               </w:rPr>
             </w:pPr>
             <w:r>
               <w:rPr>
-                <w:rFonts w:asciiTheme="minorHAnsi" w:hAnsiTheme="minorHAnsi"/>
-                <w:b/>
-              </w:rPr>
-              <w:t>Standard Deviation</w:t>
+                <w:rFonts w:eastAsiaTheme="majorEastAsia" w:cs="Times New Roman"/>
+                <w:iCs/>
+                <w:color w:val="000000" w:themeColor="text1"/>
+                <w:szCs w:val="20"/>
+              </w:rPr>
+              <w:t>0.2</w:t>
+            </w:r>
+          </w:p>
+        </w:tc>
+        <w:tc>
+          <w:tcPr>
+            <w:tcW w:w="863" w:type="dxa"/>
+            <w:vAlign w:val="center"/>
+          </w:tcPr>
+          <w:p>
+            <w:pPr>
+              <w:widowControl w:val="0"/>
+              <w:spacing w:after="0"/>
+              <w:jc w:val="center"/>
+              <w:rPr>
+                <w:rFonts w:eastAsiaTheme="majorEastAsia" w:cs="Times New Roman"/>
+                <w:iCs/>
+                <w:color w:val="000000" w:themeColor="text1"/>
+                <w:szCs w:val="20"/>
+              </w:rPr>
+            </w:pPr>
+            <w:r>
+              <w:rPr>
+                <w:rFonts w:eastAsiaTheme="majorEastAsia" w:cs="Times New Roman"/>
+                <w:iCs/>
+                <w:color w:val="000000" w:themeColor="text1"/>
+                <w:szCs w:val="20"/>
+              </w:rPr>
+              <w:t>0.0</w:t>
             </w:r>
           </w:p>
         </w:tc>
@@ -879,7 +1084,7 @@
         </w:trPr>
         <w:tc>
           <w:tcPr>
-            <w:tcW w:w="0" w:type="auto"/>
+            <w:tcW w:w="1804" w:type="dxa"/>
             <w:vAlign w:val="center"/>
           </w:tcPr>
           <w:p>
@@ -888,86 +1093,6 @@
               <w:keepNext w:val="0"/>
               <w:keepLines w:val="0"/>
               <w:widowControl w:val="0"/>
-              <w:jc w:val="both"/>
-              <w:outlineLvl w:val="5"/>
-              <w:rPr>
-                <w:rFonts w:ascii="Times New Roman" w:hAnsi="Times New Roman" w:cs="Times New Roman"/>
-                <w:b w:val="0"/>
-                <w:sz w:val="20"/>
-                <w:szCs w:val="20"/>
-              </w:rPr>
-            </w:pPr>
-          </w:p>
-        </w:tc>
-        <w:tc>
-          <w:tcPr>
-            <w:tcW w:w="0" w:type="auto"/>
-            <w:vAlign w:val="center"/>
-          </w:tcPr>
-          <w:p>
-            <w:pPr>
-              <w:widowControl w:val="0"/>
-              <w:spacing w:after="0"/>
-              <w:rPr>
-                <w:rFonts w:eastAsiaTheme="majorEastAsia" w:cs="Times New Roman"/>
-                <w:iCs/>
-                <w:color w:val="000000" w:themeColor="text1"/>
-                <w:szCs w:val="20"/>
-              </w:rPr>
-            </w:pPr>
-          </w:p>
-        </w:tc>
-        <w:tc>
-          <w:tcPr>
-            <w:tcW w:w="0" w:type="auto"/>
-          </w:tcPr>
-          <w:p>
-            <w:pPr>
-              <w:widowControl w:val="0"/>
-              <w:spacing w:after="0"/>
-              <w:rPr>
-                <w:rFonts w:eastAsiaTheme="majorEastAsia" w:cs="Times New Roman"/>
-                <w:iCs/>
-                <w:color w:val="000000" w:themeColor="text1"/>
-                <w:szCs w:val="20"/>
-              </w:rPr>
-            </w:pPr>
-          </w:p>
-        </w:tc>
-        <w:tc>
-          <w:tcPr>
-            <w:tcW w:w="0" w:type="auto"/>
-          </w:tcPr>
-          <w:p>
-            <w:pPr>
-              <w:widowControl w:val="0"/>
-              <w:spacing w:after="0"/>
-              <w:rPr>
-                <w:rFonts w:eastAsiaTheme="majorEastAsia" w:cs="Times New Roman"/>
-                <w:iCs/>
-                <w:color w:val="000000" w:themeColor="text1"/>
-                <w:szCs w:val="20"/>
-              </w:rPr>
-            </w:pPr>
-          </w:p>
-        </w:tc>
-      </w:tr>
-      <w:tr>
-        <w:trPr>
-          <w:trHeight w:val="279"/>
-        </w:trPr>
-        <w:tc>
-          <w:tcPr>
-            <w:tcW w:w="0" w:type="auto"/>
-            <w:vAlign w:val="center"/>
-          </w:tcPr>
-          <w:p>
-            <w:pPr>
-              <w:pStyle w:val="Heading6"/>
-              <w:keepNext w:val="0"/>
-              <w:keepLines w:val="0"/>
-              <w:widowControl w:val="0"/>
-              <w:jc w:val="both"/>
               <w:outlineLvl w:val="5"/>
               <w:rPr>
                 <w:rFonts w:ascii="Times New Roman" w:hAnsi="Times New Roman" w:cs="Times New Roman"/>
@@ -1007,6 +1132,7 @@
             <w:pPr>
               <w:widowControl w:val="0"/>
               <w:spacing w:after="0"/>
+              <w:jc w:val="left"/>
               <w:rPr>
                 <w:rFonts w:eastAsiaTheme="majorEastAsia" w:cs="Times New Roman"/>
                 <w:iCs/>
@@ -1036,12 +1162,14 @@
         </w:tc>
         <w:tc>
           <w:tcPr>
-            <w:tcW w:w="0" w:type="auto"/>
+            <w:tcW w:w="863" w:type="dxa"/>
+            <w:vAlign w:val="center"/>
           </w:tcPr>
           <w:p>
             <w:pPr>
               <w:widowControl w:val="0"/>
               <w:spacing w:after="0"/>
+              <w:jc w:val="center"/>
               <w:rPr>
                 <w:rFonts w:eastAsiaTheme="majorEastAsia" w:cs="Times New Roman"/>
                 <w:iCs/>
@@ -1056,36 +1184,20 @@
                 <w:color w:val="000000" w:themeColor="text1"/>
                 <w:szCs w:val="20"/>
               </w:rPr>
-              <w:t>0.</w:t>
-            </w:r>
-            <w:r>
-              <w:rPr>
-                <w:rFonts w:eastAsiaTheme="majorEastAsia" w:cs="Times New Roman"/>
-                <w:iCs/>
-                <w:color w:val="000000" w:themeColor="text1"/>
-                <w:szCs w:val="20"/>
-              </w:rPr>
-              <w:t>8</w:t>
-            </w:r>
-            <w:r>
-              <w:rPr>
-                <w:rFonts w:eastAsiaTheme="majorEastAsia" w:cs="Times New Roman"/>
-                <w:iCs/>
-                <w:color w:val="000000" w:themeColor="text1"/>
-                <w:szCs w:val="20"/>
-              </w:rPr>
-              <w:t>0</w:t>
+              <w:t>0.56</w:t>
             </w:r>
           </w:p>
         </w:tc>
         <w:tc>
           <w:tcPr>
-            <w:tcW w:w="0" w:type="auto"/>
+            <w:tcW w:w="863" w:type="dxa"/>
+            <w:vAlign w:val="center"/>
           </w:tcPr>
           <w:p>
             <w:pPr>
               <w:widowControl w:val="0"/>
               <w:spacing w:after="0"/>
+              <w:jc w:val="center"/>
               <w:rPr>
                 <w:rFonts w:eastAsiaTheme="majorEastAsia" w:cs="Times New Roman"/>
                 <w:iCs/>
@@ -1111,7 +1223,7 @@
         </w:trPr>
         <w:tc>
           <w:tcPr>
-            <w:tcW w:w="0" w:type="auto"/>
+            <w:tcW w:w="1804" w:type="dxa"/>
             <w:vAlign w:val="center"/>
           </w:tcPr>
           <w:p>
@@ -1120,7 +1232,6 @@
               <w:keepNext w:val="0"/>
               <w:keepLines w:val="0"/>
               <w:widowControl w:val="0"/>
-              <w:jc w:val="both"/>
               <w:outlineLvl w:val="5"/>
               <w:rPr>
                 <w:rFonts w:ascii="Times New Roman" w:hAnsi="Times New Roman" w:cs="Times New Roman"/>
@@ -1151,7 +1262,6 @@
               <w:keepNext w:val="0"/>
               <w:keepLines w:val="0"/>
               <w:widowControl w:val="0"/>
-              <w:jc w:val="both"/>
               <w:outlineLvl w:val="5"/>
               <w:rPr>
                 <w:rFonts w:ascii="Times New Roman" w:hAnsi="Times New Roman" w:cs="Times New Roman"/>
@@ -1173,7 +1283,8 @@
         </w:tc>
         <w:tc>
           <w:tcPr>
-            <w:tcW w:w="0" w:type="auto"/>
+            <w:tcW w:w="863" w:type="dxa"/>
+            <w:vAlign w:val="center"/>
           </w:tcPr>
           <w:p>
             <w:pPr>
@@ -1181,7 +1292,7 @@
               <w:keepNext w:val="0"/>
               <w:keepLines w:val="0"/>
               <w:widowControl w:val="0"/>
-              <w:jc w:val="both"/>
+              <w:jc w:val="center"/>
               <w:outlineLvl w:val="5"/>
               <w:rPr>
                 <w:rFonts w:ascii="Times New Roman" w:hAnsi="Times New Roman" w:cs="Times New Roman"/>
@@ -1197,31 +1308,14 @@
                 <w:sz w:val="20"/>
                 <w:szCs w:val="20"/>
               </w:rPr>
-              <w:t>2</w:t>
-            </w:r>
-            <w:r>
-              <w:rPr>
-                <w:rFonts w:ascii="Times New Roman" w:hAnsi="Times New Roman" w:cs="Times New Roman"/>
-                <w:b w:val="0"/>
-                <w:sz w:val="20"/>
-                <w:szCs w:val="20"/>
-              </w:rPr>
-              <w:t>.</w:t>
-            </w:r>
-            <w:r>
-              <w:rPr>
-                <w:rFonts w:ascii="Times New Roman" w:hAnsi="Times New Roman" w:cs="Times New Roman"/>
-                <w:b w:val="0"/>
-                <w:sz w:val="20"/>
-                <w:szCs w:val="20"/>
-              </w:rPr>
-              <w:t>4</w:t>
+              <w:t>2.4</w:t>
             </w:r>
           </w:p>
         </w:tc>
         <w:tc>
           <w:tcPr>
-            <w:tcW w:w="0" w:type="auto"/>
+            <w:tcW w:w="863" w:type="dxa"/>
+            <w:vAlign w:val="center"/>
           </w:tcPr>
           <w:p>
             <w:pPr>
@@ -1229,7 +1323,7 @@
               <w:keepNext w:val="0"/>
               <w:keepLines w:val="0"/>
               <w:widowControl w:val="0"/>
-              <w:jc w:val="both"/>
+              <w:jc w:val="center"/>
               <w:outlineLvl w:val="5"/>
               <w:rPr>
                 <w:rFonts w:ascii="Times New Roman" w:hAnsi="Times New Roman" w:cs="Times New Roman"/>
@@ -1245,7 +1339,7 @@
                 <w:sz w:val="20"/>
                 <w:szCs w:val="20"/>
               </w:rPr>
-              <w:t>0.0</w:t>
+              <w:t>N/A</w:t>
             </w:r>
           </w:p>
         </w:tc>
@@ -1256,7 +1350,7 @@
         </w:trPr>
         <w:tc>
           <w:tcPr>
-            <w:tcW w:w="0" w:type="auto"/>
+            <w:tcW w:w="1804" w:type="dxa"/>
             <w:vAlign w:val="center"/>
           </w:tcPr>
           <w:p>
@@ -1265,7 +1359,6 @@
               <w:keepNext w:val="0"/>
               <w:keepLines w:val="0"/>
               <w:widowControl w:val="0"/>
-              <w:jc w:val="both"/>
               <w:outlineLvl w:val="5"/>
               <w:rPr>
                 <w:rFonts w:ascii="Times New Roman" w:hAnsi="Times New Roman" w:cs="Times New Roman"/>
@@ -1296,7 +1389,6 @@
               <w:keepNext w:val="0"/>
               <w:keepLines w:val="0"/>
               <w:widowControl w:val="0"/>
-              <w:jc w:val="both"/>
               <w:outlineLvl w:val="5"/>
               <w:rPr>
                 <w:rFonts w:ascii="Times New Roman" w:hAnsi="Times New Roman" w:cs="Times New Roman"/>
@@ -1318,7 +1410,8 @@
         </w:tc>
         <w:tc>
           <w:tcPr>
-            <w:tcW w:w="0" w:type="auto"/>
+            <w:tcW w:w="863" w:type="dxa"/>
+            <w:vAlign w:val="center"/>
           </w:tcPr>
           <w:p>
             <w:pPr>
@@ -1326,7 +1419,7 @@
               <w:keepNext w:val="0"/>
               <w:keepLines w:val="0"/>
               <w:widowControl w:val="0"/>
-              <w:jc w:val="both"/>
+              <w:jc w:val="center"/>
               <w:outlineLvl w:val="5"/>
               <w:rPr>
                 <w:rFonts w:ascii="Times New Roman" w:hAnsi="Times New Roman" w:cs="Times New Roman"/>
@@ -1342,22 +1435,14 @@
                 <w:sz w:val="20"/>
                 <w:szCs w:val="20"/>
               </w:rPr>
-              <w:t>8</w:t>
-            </w:r>
-            <w:r>
-              <w:rPr>
-                <w:rFonts w:ascii="Times New Roman" w:hAnsi="Times New Roman" w:cs="Times New Roman"/>
-                <w:b w:val="0"/>
-                <w:sz w:val="20"/>
-                <w:szCs w:val="20"/>
-              </w:rPr>
-              <w:t>.0</w:t>
+              <w:t>8.0</w:t>
             </w:r>
           </w:p>
         </w:tc>
         <w:tc>
           <w:tcPr>
-            <w:tcW w:w="0" w:type="auto"/>
+            <w:tcW w:w="863" w:type="dxa"/>
+            <w:vAlign w:val="center"/>
           </w:tcPr>
           <w:p>
             <w:pPr>
@@ -1365,7 +1450,7 @@
               <w:keepNext w:val="0"/>
               <w:keepLines w:val="0"/>
               <w:widowControl w:val="0"/>
-              <w:jc w:val="both"/>
+              <w:jc w:val="center"/>
               <w:outlineLvl w:val="5"/>
               <w:rPr>
                 <w:rFonts w:ascii="Times New Roman" w:hAnsi="Times New Roman" w:cs="Times New Roman"/>
@@ -1381,7 +1466,7 @@
                 <w:sz w:val="20"/>
                 <w:szCs w:val="20"/>
               </w:rPr>
-              <w:t>0.0</w:t>
+              <w:t>N/A</w:t>
             </w:r>
           </w:p>
         </w:tc>
@@ -1392,7 +1477,7 @@
         </w:trPr>
         <w:tc>
           <w:tcPr>
-            <w:tcW w:w="0" w:type="auto"/>
+            <w:tcW w:w="1804" w:type="dxa"/>
             <w:vAlign w:val="center"/>
           </w:tcPr>
           <w:p>
@@ -1401,152 +1486,6 @@
               <w:keepNext w:val="0"/>
               <w:keepLines w:val="0"/>
               <w:widowControl w:val="0"/>
-              <w:jc w:val="both"/>
-              <w:outlineLvl w:val="5"/>
-              <w:rPr>
-                <w:rFonts w:ascii="Times New Roman" w:hAnsi="Times New Roman" w:cs="Times New Roman"/>
-                <w:b w:val="0"/>
-                <w:sz w:val="20"/>
-                <w:szCs w:val="20"/>
-              </w:rPr>
-            </w:pPr>
-            <w:r>
-              <w:rPr>
-                <w:rFonts w:ascii="Times New Roman" w:hAnsi="Times New Roman" w:cs="Times New Roman"/>
-                <w:b w:val="0"/>
-                <w:sz w:val="20"/>
-                <w:szCs w:val="20"/>
-              </w:rPr>
-              <w:t>Ray Scale</w:t>
-            </w:r>
-          </w:p>
-        </w:tc>
-        <w:tc>
-          <w:tcPr>
-            <w:tcW w:w="0" w:type="auto"/>
-            <w:vAlign w:val="center"/>
-          </w:tcPr>
-          <w:p>
-            <w:pPr>
-              <w:pStyle w:val="Heading6"/>
-              <w:keepNext w:val="0"/>
-              <w:keepLines w:val="0"/>
-              <w:widowControl w:val="0"/>
-              <w:jc w:val="both"/>
-              <w:outlineLvl w:val="5"/>
-              <w:rPr>
-                <w:rFonts w:ascii="Times New Roman" w:hAnsi="Times New Roman" w:cs="Times New Roman"/>
-                <w:b w:val="0"/>
-                <w:sz w:val="20"/>
-                <w:szCs w:val="20"/>
-              </w:rPr>
-            </w:pPr>
-            <w:r>
-              <w:rPr>
-                <w:rFonts w:ascii="Times New Roman" w:hAnsi="Times New Roman" w:cs="Times New Roman"/>
-                <w:b w:val="0"/>
-                <w:sz w:val="20"/>
-                <w:szCs w:val="20"/>
-              </w:rPr>
-              <w:t>N/A</w:t>
-            </w:r>
-          </w:p>
-        </w:tc>
-        <w:tc>
-          <w:tcPr>
-            <w:tcW w:w="0" w:type="auto"/>
-          </w:tcPr>
-          <w:p>
-            <w:pPr>
-              <w:pStyle w:val="Heading6"/>
-              <w:keepNext w:val="0"/>
-              <w:keepLines w:val="0"/>
-              <w:widowControl w:val="0"/>
-              <w:jc w:val="both"/>
-              <w:outlineLvl w:val="5"/>
-              <w:rPr>
-                <w:rFonts w:ascii="Times New Roman" w:hAnsi="Times New Roman" w:cs="Times New Roman"/>
-                <w:b w:val="0"/>
-                <w:sz w:val="20"/>
-                <w:szCs w:val="20"/>
-              </w:rPr>
-            </w:pPr>
-            <w:r>
-              <w:rPr>
-                <w:rFonts w:ascii="Times New Roman" w:hAnsi="Times New Roman" w:cs="Times New Roman"/>
-                <w:b w:val="0"/>
-                <w:sz w:val="20"/>
-                <w:szCs w:val="20"/>
-              </w:rPr>
-              <w:t>1</w:t>
-            </w:r>
-            <w:r>
-              <w:rPr>
-                <w:rFonts w:ascii="Times New Roman" w:hAnsi="Times New Roman" w:cs="Times New Roman"/>
-                <w:b w:val="0"/>
-                <w:sz w:val="20"/>
-                <w:szCs w:val="20"/>
-              </w:rPr>
-              <w:t>.0</w:t>
-            </w:r>
-          </w:p>
-        </w:tc>
-        <w:tc>
-          <w:tcPr>
-            <w:tcW w:w="0" w:type="auto"/>
-          </w:tcPr>
-          <w:p>
-            <w:pPr>
-              <w:pStyle w:val="Heading6"/>
-              <w:keepNext w:val="0"/>
-              <w:keepLines w:val="0"/>
-              <w:widowControl w:val="0"/>
-              <w:jc w:val="both"/>
-              <w:outlineLvl w:val="5"/>
-              <w:rPr>
-                <w:rFonts w:ascii="Times New Roman" w:hAnsi="Times New Roman" w:cs="Times New Roman"/>
-                <w:b w:val="0"/>
-                <w:sz w:val="20"/>
-                <w:szCs w:val="20"/>
-              </w:rPr>
-            </w:pPr>
-            <w:r>
-              <w:rPr>
-                <w:rFonts w:ascii="Times New Roman" w:hAnsi="Times New Roman" w:cs="Times New Roman"/>
-                <w:b w:val="0"/>
-                <w:sz w:val="20"/>
-                <w:szCs w:val="20"/>
-              </w:rPr>
-              <w:t>0</w:t>
-            </w:r>
-            <w:r>
-              <w:rPr>
-                <w:rFonts w:ascii="Times New Roman" w:hAnsi="Times New Roman" w:cs="Times New Roman"/>
-                <w:b w:val="0"/>
-                <w:sz w:val="20"/>
-                <w:szCs w:val="20"/>
-              </w:rPr>
-              <w:t>.0</w:t>
-            </w:r>
-          </w:p>
-        </w:tc>
-      </w:tr>
-      <w:tr>
-        <w:trPr>
-          <w:trHeight w:val="279"/>
-        </w:trPr>
-        <w:tc>
-          <w:tcPr>
-            <w:tcW w:w="0" w:type="auto"/>
-            <w:vAlign w:val="center"/>
-          </w:tcPr>
-          <w:p>
-            <w:pPr>
-              <w:pStyle w:val="Heading6"/>
-              <w:keepNext w:val="0"/>
-              <w:keepLines w:val="0"/>
-              <w:widowControl w:val="0"/>
-              <w:jc w:val="both"/>
               <w:outlineLvl w:val="5"/>
               <w:rPr>
                 <w:rFonts w:ascii="Times New Roman" w:hAnsi="Times New Roman" w:cs="Times New Roman"/>
@@ -1588,7 +1527,6 @@
               <w:keepNext w:val="0"/>
               <w:keepLines w:val="0"/>
               <w:widowControl w:val="0"/>
-              <w:jc w:val="both"/>
               <w:outlineLvl w:val="5"/>
               <w:rPr>
                 <w:rFonts w:ascii="Times New Roman" w:hAnsi="Times New Roman" w:cs="Times New Roman"/>
@@ -1610,7 +1548,8 @@
         </w:tc>
         <w:tc>
           <w:tcPr>
-            <w:tcW w:w="0" w:type="auto"/>
+            <w:tcW w:w="863" w:type="dxa"/>
+            <w:vAlign w:val="center"/>
           </w:tcPr>
           <w:p>
             <w:pPr>
@@ -1618,7 +1557,7 @@
               <w:keepNext w:val="0"/>
               <w:keepLines w:val="0"/>
               <w:widowControl w:val="0"/>
-              <w:jc w:val="both"/>
+              <w:jc w:val="center"/>
               <w:outlineLvl w:val="5"/>
               <w:rPr>
                 <w:rFonts w:ascii="Times New Roman" w:hAnsi="Times New Roman" w:cs="Times New Roman"/>
@@ -1634,31 +1573,14 @@
                 <w:sz w:val="20"/>
                 <w:szCs w:val="20"/>
               </w:rPr>
-              <w:t>3</w:t>
-            </w:r>
-            <w:r>
-              <w:rPr>
-                <w:rFonts w:ascii="Times New Roman" w:hAnsi="Times New Roman" w:cs="Times New Roman"/>
-                <w:b w:val="0"/>
-                <w:sz w:val="20"/>
-                <w:szCs w:val="20"/>
-              </w:rPr>
-              <w:t>.0</w:t>
-            </w:r>
-            <w:r>
-              <w:rPr>
-                <w:rFonts w:ascii="Times New Roman" w:hAnsi="Times New Roman" w:cs="Times New Roman"/>
-                <w:b w:val="0"/>
-                <w:sz w:val="20"/>
-                <w:szCs w:val="20"/>
-              </w:rPr>
-              <w:t>0</w:t>
+              <w:t>2.33</w:t>
             </w:r>
           </w:p>
         </w:tc>
         <w:tc>
           <w:tcPr>
-            <w:tcW w:w="0" w:type="auto"/>
+            <w:tcW w:w="863" w:type="dxa"/>
+            <w:vAlign w:val="center"/>
           </w:tcPr>
           <w:p>
             <w:pPr>
@@ -1666,7 +1588,7 @@
               <w:keepNext w:val="0"/>
               <w:keepLines w:val="0"/>
               <w:widowControl w:val="0"/>
-              <w:jc w:val="both"/>
+              <w:jc w:val="center"/>
               <w:outlineLvl w:val="5"/>
               <w:rPr>
                 <w:rFonts w:ascii="Times New Roman" w:hAnsi="Times New Roman" w:cs="Times New Roman"/>
@@ -1693,7 +1615,7 @@
         </w:trPr>
         <w:tc>
           <w:tcPr>
-            <w:tcW w:w="0" w:type="auto"/>
+            <w:tcW w:w="1804" w:type="dxa"/>
             <w:vAlign w:val="center"/>
           </w:tcPr>
           <w:p>
@@ -1702,7 +1624,6 @@
               <w:keepNext w:val="0"/>
               <w:keepLines w:val="0"/>
               <w:widowControl w:val="0"/>
-              <w:jc w:val="both"/>
               <w:outlineLvl w:val="5"/>
               <w:rPr>
                 <w:rFonts w:ascii="Times New Roman" w:hAnsi="Times New Roman" w:cs="Times New Roman"/>
@@ -1744,7 +1665,6 @@
               <w:keepNext w:val="0"/>
               <w:keepLines w:val="0"/>
               <w:widowControl w:val="0"/>
-              <w:jc w:val="both"/>
               <w:outlineLvl w:val="5"/>
               <w:rPr>
                 <w:rFonts w:ascii="Times New Roman" w:hAnsi="Times New Roman" w:cs="Times New Roman"/>
@@ -1760,13 +1680,14 @@
                 <w:sz w:val="20"/>
                 <w:szCs w:val="20"/>
               </w:rPr>
-              <w:t>N/A</w:t>
+              <w:t>Number</w:t>
             </w:r>
           </w:p>
         </w:tc>
         <w:tc>
           <w:tcPr>
-            <w:tcW w:w="0" w:type="auto"/>
+            <w:tcW w:w="863" w:type="dxa"/>
+            <w:vAlign w:val="center"/>
           </w:tcPr>
           <w:p>
             <w:pPr>
@@ -1774,7 +1695,7 @@
               <w:keepNext w:val="0"/>
               <w:keepLines w:val="0"/>
               <w:widowControl w:val="0"/>
-              <w:jc w:val="both"/>
+              <w:jc w:val="center"/>
               <w:outlineLvl w:val="5"/>
               <w:rPr>
                 <w:rFonts w:ascii="Times New Roman" w:hAnsi="Times New Roman" w:cs="Times New Roman"/>
@@ -1790,13 +1711,14 @@
                 <w:sz w:val="20"/>
                 <w:szCs w:val="20"/>
               </w:rPr>
-              <w:t>10</w:t>
+              <w:t>8.66</w:t>
             </w:r>
           </w:p>
         </w:tc>
         <w:tc>
           <w:tcPr>
-            <w:tcW w:w="0" w:type="auto"/>
+            <w:tcW w:w="863" w:type="dxa"/>
+            <w:vAlign w:val="center"/>
           </w:tcPr>
           <w:p>
             <w:pPr>
@@ -1804,7 +1726,7 @@
               <w:keepNext w:val="0"/>
               <w:keepLines w:val="0"/>
               <w:widowControl w:val="0"/>
-              <w:jc w:val="both"/>
+              <w:jc w:val="center"/>
               <w:outlineLvl w:val="5"/>
               <w:rPr>
                 <w:rFonts w:ascii="Times New Roman" w:hAnsi="Times New Roman" w:cs="Times New Roman"/>
@@ -1826,6 +1748,7 @@
         </w:tc>
       </w:tr>
     </w:tbl>
+    <w:p/>
     <w:p>
       <w:pPr>
         <w:rPr>
@@ -1853,7 +1776,15 @@
     </w:p>
     <w:p>
       <w:r>
-        <w:t>Voxel resolution had to be decreased for some scans in order to maintain enough detail to portray the airway, this change is mainly cosmetic and doesn’t affect other calculations.</w:t>
+        <w:t xml:space="preserve">Voxel resolution had to be decreased for some scans in order to maintain enough detail to portray the </w:t>
+      </w:r>
+      <w:proofErr w:type="gramStart"/>
+      <w:r>
+        <w:t>airway,</w:t>
+      </w:r>
+      <w:proofErr w:type="gramEnd"/>
+      <w:r>
+        <w:t xml:space="preserve"> this change is mainly cosmetic and doesn’t affect other calculations.</w:t>
       </w:r>
     </w:p>
     <w:p>
@@ -1928,11 +1859,19 @@
           </wp:anchor>
         </w:drawing>
       </w:r>
+      <w:proofErr w:type="gramStart"/>
       <w:r>
         <w:rPr>
           <w:vertAlign w:val="superscript"/>
         </w:rPr>
-        <w:t xml:space="preserve">3 </w:t>
+        <w:t>3</w:t>
+      </w:r>
+      <w:proofErr w:type="gramEnd"/>
+      <w:r>
+        <w:rPr>
+          <w:vertAlign w:val="superscript"/>
+        </w:rPr>
+        <w:t xml:space="preserve"> </w:t>
       </w:r>
       <w:r>
         <w:t>depending on the length of the airway, more or less steps in the solving step may be required.</w:t>
@@ -1941,11 +1880,23 @@
     <w:p/>
     <w:p>
       <w:r>
-        <w:t>Talk about why going through positive anatomy instead of negative Anatomy?!?!?!?</w:t>
-      </w:r>
-      <w:r>
-        <w:t xml:space="preserve"> </w:t>
-      </w:r>
+        <w:t>Talk about why going through positive anatomy instead of negative Anatomy</w:t>
+      </w:r>
+      <w:proofErr w:type="gramStart"/>
+      <w:r>
+        <w:t>?!?!?!?</w:t>
+      </w:r>
+      <w:proofErr w:type="gramEnd"/>
+    </w:p>
+    <w:p>
+      <w:r>
+        <w:t xml:space="preserve">Pathfinding is still </w:t>
+      </w:r>
+      <w:proofErr w:type="gramStart"/>
+      <w:r>
+        <w:t>very manual</w:t>
+      </w:r>
+      <w:proofErr w:type="gramEnd"/>
     </w:p>
     <w:p>
       <w:r>
@@ -2000,7 +1951,6 @@
         <w:rPr>
           <w:noProof/>
         </w:rPr>
-        <w:lastRenderedPageBreak/>
         <w:drawing>
           <wp:inline distT="0" distB="0" distL="0" distR="0" wp14:anchorId="0E901ED6" wp14:editId="3E7F63EA">
             <wp:extent cx="2987675" cy="2983865"/>
@@ -2091,7 +2041,15 @@
         <w:widowControl w:val="0"/>
       </w:pPr>
       <w:r>
-        <w:t>The preferred spelling of the word “acknowledgment” in America is without an “e” after the “g”. Avoid the stilted expression, “One of us (R. B. G.) thanks . . .”</w:t>
+        <w:t xml:space="preserve">The preferred spelling of the word “acknowledgment” in America is without an “e” after the “g”. Avoid the stilted expression, “One of us (R. B. G.) </w:t>
+      </w:r>
+      <w:proofErr w:type="gramStart"/>
+      <w:r>
+        <w:t>thanks</w:t>
+      </w:r>
+      <w:proofErr w:type="gramEnd"/>
+      <w:r>
+        <w:t xml:space="preserve"> . . .”</w:t>
       </w:r>
       <w:r>
         <w:t xml:space="preserve"> </w:t>
@@ -2140,7 +2098,19 @@
         <w:t xml:space="preserve"> </w:t>
       </w:r>
       <w:r>
-        <w:t>Informed consent has been obtained from all individuals</w:t>
+        <w:t xml:space="preserve">Informed </w:t>
+      </w:r>
+      <w:r>
+        <w:lastRenderedPageBreak/>
+        <w:t xml:space="preserve">consent </w:t>
+      </w:r>
+      <w:proofErr w:type="gramStart"/>
+      <w:r>
+        <w:t>has been obtained</w:t>
+      </w:r>
+      <w:proofErr w:type="gramEnd"/>
+      <w:r>
+        <w:t xml:space="preserve"> from all individuals</w:t>
       </w:r>
       <w:r>
         <w:t xml:space="preserve"> </w:t>
@@ -2164,7 +2134,15 @@
         <w:t xml:space="preserve"> </w:t>
       </w:r>
       <w:r>
-        <w:t>and was performed in accordance with the tenets of</w:t>
+        <w:t xml:space="preserve">and </w:t>
+      </w:r>
+      <w:proofErr w:type="gramStart"/>
+      <w:r>
+        <w:t>was performed</w:t>
+      </w:r>
+      <w:proofErr w:type="gramEnd"/>
+      <w:r>
+        <w:t xml:space="preserve"> in accordance with the tenets of</w:t>
       </w:r>
       <w:r>
         <w:t xml:space="preserve"> </w:t>
@@ -4478,7 +4456,7 @@
 </file>
 
 <file path=customXml/itemProps1.xml><?xml version="1.0" encoding="utf-8"?>
-<ds:datastoreItem xmlns:ds="http://schemas.openxmlformats.org/officeDocument/2006/customXml" ds:itemID="{66F2DD7A-3C0C-42F4-87AF-1B76DBE2F8C9}">
+<ds:datastoreItem xmlns:ds="http://schemas.openxmlformats.org/officeDocument/2006/customXml" ds:itemID="{260DC48E-3CD5-44E1-A9CD-73C388DFAA0F}">
   <ds:schemaRefs>
     <ds:schemaRef ds:uri="http://schemas.openxmlformats.org/officeDocument/2006/bibliography"/>
   </ds:schemaRefs>

</xml_diff>

<commit_message>
Added documents before leaving
</commit_message>
<xml_diff>
--- a/2019 Sims Design and optimization of patient-specific, pediatric laryngoscopes -FLLF.docx
+++ b/2019 Sims Design and optimization of patient-specific, pediatric laryngoscopes -FLLF.docx
@@ -69,6 +69,9 @@
       </w:r>
       <w:r>
         <w:t>obo</w:t>
+      </w:r>
+      <w:r>
+        <w:t xml:space="preserve"> Fenoglietto, J. Stubbs</w:t>
       </w:r>
       <w:r>
         <w:rPr>
@@ -282,15 +285,7 @@
         <w:t xml:space="preserve">Dr. </w:t>
       </w:r>
       <w:r>
-        <w:t xml:space="preserve">Henry </w:t>
-      </w:r>
-      <w:proofErr w:type="spellStart"/>
-      <w:r>
-        <w:t>Janeway</w:t>
-      </w:r>
-      <w:proofErr w:type="spellEnd"/>
-      <w:r>
-        <w:t xml:space="preserve"> introduced </w:t>
+        <w:t xml:space="preserve">Henry Janeway introduced </w:t>
       </w:r>
       <w:r>
         <w:t xml:space="preserve">a battery powered, distal light source allowing for optimized viewing conditions [1]. </w:t>
@@ -365,23 +360,7 @@
         <w:t xml:space="preserve"> </w:t>
       </w:r>
       <w:r>
-        <w:t xml:space="preserve">Most modern laryngoscopes, such as the McGrath, </w:t>
-      </w:r>
-      <w:proofErr w:type="spellStart"/>
-      <w:r>
-        <w:t>Glidescope</w:t>
-      </w:r>
-      <w:proofErr w:type="spellEnd"/>
-      <w:r>
-        <w:t xml:space="preserve"> and </w:t>
-      </w:r>
-      <w:proofErr w:type="spellStart"/>
-      <w:r>
-        <w:t>Airtraq</w:t>
-      </w:r>
-      <w:proofErr w:type="spellEnd"/>
-      <w:r>
-        <w:t>, feature integrated optics and video screens</w:t>
+        <w:t>Most modern laryngoscopes, such as the McGrath, Glidescope and Airtraq, feature integrated optics and video screens</w:t>
       </w:r>
       <w:r>
         <w:t>. Additionally, the three brands also feature variable-size, single-use (disposable) blades. Blade sizes are distributed unevenly across adults (3-4 sizes), pediatrics (</w:t>
@@ -445,21 +424,71 @@
         <w:t xml:space="preserve">tion of advanced reconstruction, design, and manufacturing technologies. </w:t>
       </w:r>
       <w:r>
-        <w:t xml:space="preserve">Using </w:t>
-      </w:r>
-      <w:proofErr w:type="spellStart"/>
-      <w:r>
-        <w:t>SideFX’s</w:t>
-      </w:r>
-      <w:proofErr w:type="spellEnd"/>
-      <w:r>
-        <w:t xml:space="preserve"> Houdini, we have consolidated the design process into a single program </w:t>
+        <w:t xml:space="preserve">Using SideFX’s Houdini, we have consolidated the design process into a single program </w:t>
       </w:r>
       <w:r>
         <w:t>(Figure 1).</w:t>
       </w:r>
     </w:p>
     <w:p/>
+    <w:p>
+      <w:pPr>
+        <w:pStyle w:val="Subtitle"/>
+      </w:pPr>
+      <w:r>
+        <w:rPr>
+          <w:noProof/>
+        </w:rPr>
+        <w:drawing>
+          <wp:inline distT="0" distB="0" distL="0" distR="0" wp14:anchorId="6DD11328" wp14:editId="188993CC">
+            <wp:extent cx="1450940" cy="3333143"/>
+            <wp:effectExtent l="0" t="0" r="0" b="635"/>
+            <wp:docPr id="5" name="Picture 5" descr="C:\Users\flobo\AppData\Local\Microsoft\Windows\INetCache\Content.Word\FlowChart.png"/>
+            <wp:cNvGraphicFramePr>
+              <a:graphicFrameLocks xmlns:a="http://schemas.openxmlformats.org/drawingml/2006/main" noChangeAspect="1"/>
+            </wp:cNvGraphicFramePr>
+            <a:graphic xmlns:a="http://schemas.openxmlformats.org/drawingml/2006/main">
+              <a:graphicData uri="http://schemas.openxmlformats.org/drawingml/2006/picture">
+                <pic:pic xmlns:pic="http://schemas.openxmlformats.org/drawingml/2006/picture">
+                  <pic:nvPicPr>
+                    <pic:cNvPr id="0" name="Picture 3" descr="C:\Users\flobo\AppData\Local\Microsoft\Windows\INetCache\Content.Word\FlowChart.png"/>
+                    <pic:cNvPicPr>
+                      <a:picLocks noChangeAspect="1" noChangeArrowheads="1"/>
+                    </pic:cNvPicPr>
+                  </pic:nvPicPr>
+                  <pic:blipFill>
+                    <a:blip r:embed="rId14">
+                      <a:extLst>
+                        <a:ext uri="{28A0092B-C50C-407E-A947-70E740481C1C}">
+                          <a14:useLocalDpi xmlns:a14="http://schemas.microsoft.com/office/drawing/2010/main" val="0"/>
+                        </a:ext>
+                      </a:extLst>
+                    </a:blip>
+                    <a:srcRect/>
+                    <a:stretch>
+                      <a:fillRect/>
+                    </a:stretch>
+                  </pic:blipFill>
+                  <pic:spPr bwMode="auto">
+                    <a:xfrm>
+                      <a:off x="0" y="0"/>
+                      <a:ext cx="1478450" cy="3396341"/>
+                    </a:xfrm>
+                    <a:prstGeom prst="rect">
+                      <a:avLst/>
+                    </a:prstGeom>
+                    <a:noFill/>
+                    <a:ln>
+                      <a:noFill/>
+                    </a:ln>
+                  </pic:spPr>
+                </pic:pic>
+              </a:graphicData>
+            </a:graphic>
+          </wp:inline>
+        </w:drawing>
+      </w:r>
+    </w:p>
     <w:p>
       <w:pPr>
         <w:pStyle w:val="Subtitle"/>
@@ -490,26 +519,37 @@
         <w:pStyle w:val="Heading2"/>
       </w:pPr>
       <w:r>
-        <w:t>II.I. Patient Data</w:t>
-      </w:r>
-    </w:p>
-    <w:p>
-      <w:r>
-        <w:t xml:space="preserve">De-identified or anonymized CT DICOM datasets from three (3) pediatric cases </w:t>
-      </w:r>
-      <w:proofErr w:type="gramStart"/>
-      <w:r>
-        <w:t>were obtained</w:t>
-      </w:r>
-      <w:proofErr w:type="gramEnd"/>
-      <w:r>
-        <w:t xml:space="preserve"> from Nemours Children’s Hospital (Lake Nona, FL, USA). In addition to age, the only additional information retrieved were notes solely related to findings</w:t>
-      </w:r>
-      <w:r>
-        <w:t xml:space="preserve"> that could have an effect on the patient’s airway.</w:t>
-      </w:r>
-    </w:p>
-    <w:p>
+        <w:t xml:space="preserve">II.I. Patient </w:t>
+      </w:r>
+      <w:r>
+        <w:t>d</w:t>
+      </w:r>
+      <w:r>
+        <w:t>ata</w:t>
+      </w:r>
+    </w:p>
+    <w:p>
+      <w:r>
+        <w:t xml:space="preserve">De-identified or anonymized CT DICOM datasets from three (3) pediatric cases were obtained from Nemours Children’s Hospital (Lake Nona, FL, USA). In addition to age, information retrieved </w:t>
+      </w:r>
+      <w:r>
+        <w:t>pertained solely to</w:t>
+      </w:r>
+      <w:r>
+        <w:t xml:space="preserve"> findings</w:t>
+      </w:r>
+      <w:r>
+        <w:t xml:space="preserve"> that could </w:t>
+      </w:r>
+      <w:r>
+        <w:t>influence</w:t>
+      </w:r>
+      <w:r>
+        <w:t xml:space="preserve"> the patient’s airway.</w:t>
+      </w:r>
+      <w:r>
+        <w:t xml:space="preserve"> </w:t>
+      </w:r>
       <w:r>
         <w:t xml:space="preserve">The first patient, 18 months old, did not present any lesions or abnormalities affecting the airway. The second </w:t>
       </w:r>
@@ -517,45 +557,16 @@
         <w:t xml:space="preserve">patient, 2 months old, presented </w:t>
       </w:r>
       <w:r>
-        <w:t xml:space="preserve">a well-defined ovoid lesion measuring approximately </w:t>
-      </w:r>
-      <w:r>
-        <w:t xml:space="preserve">3.0 </w:t>
-      </w:r>
-      <w:r>
-        <w:t xml:space="preserve">cm </w:t>
-      </w:r>
-      <w:r>
-        <w:t xml:space="preserve">x 3.6 </w:t>
-      </w:r>
-      <w:r>
-        <w:t xml:space="preserve">cm </w:t>
-      </w:r>
-      <w:r>
-        <w:t>x 2.8 cm</w:t>
-      </w:r>
-      <w:r>
-        <w:t xml:space="preserve">. The lesion </w:t>
-      </w:r>
-      <w:proofErr w:type="gramStart"/>
-      <w:r>
-        <w:t>was</w:t>
-      </w:r>
-      <w:r>
-        <w:t xml:space="preserve"> s</w:t>
-      </w:r>
-      <w:r>
-        <w:t>ituated</w:t>
-      </w:r>
-      <w:proofErr w:type="gramEnd"/>
-      <w:r>
-        <w:t xml:space="preserve"> deep to the left lobe of thyroid gland and medial to the left common carotid artery and internal jugular vein</w:t>
-      </w:r>
-      <w:r>
-        <w:t>. It extends medially in the prevertebral space across the midline; anteriorly the lesion displaces the left lobe of the thyroid. The resulting airway is deviated to the right side from the e</w:t>
-      </w:r>
-      <w:r>
-        <w:t xml:space="preserve">ffect of the lesion. The third patient, also 18 </w:t>
+        <w:t>a</w:t>
+      </w:r>
+      <w:r>
+        <w:t xml:space="preserve"> lesion </w:t>
+      </w:r>
+      <w:r>
+        <w:t>deep to the left lobe of thyroid gland and medial to the left common carotid artery</w:t>
+      </w:r>
+      <w:r>
+        <w:t xml:space="preserve">. The third patient, also 18 </w:t>
       </w:r>
       <w:r>
         <w:t>month</w:t>
@@ -600,34 +611,15 @@
         <w:t xml:space="preserve">and </w:t>
       </w:r>
       <w:r>
-        <w:t>nasopharynx</w:t>
-      </w:r>
-      <w:r>
-        <w:t>,</w:t>
-      </w:r>
-      <w:r>
-        <w:t xml:space="preserve"> </w:t>
-      </w:r>
-      <w:r>
-        <w:t xml:space="preserve">resulting in the </w:t>
-      </w:r>
-      <w:r>
-        <w:t>slight narrow</w:t>
-      </w:r>
-      <w:r>
-        <w:t>ing of the airway</w:t>
-      </w:r>
-      <w:r>
-        <w:t>.</w:t>
-      </w:r>
-      <w:bookmarkStart w:id="0" w:name="_GoBack"/>
-      <w:bookmarkEnd w:id="0"/>
+        <w:t>nasopharynx.</w:t>
+      </w:r>
     </w:p>
     <w:p>
       <w:pPr>
         <w:pStyle w:val="Heading2"/>
       </w:pPr>
       <w:r>
+        <w:lastRenderedPageBreak/>
         <w:t>II.I</w:t>
       </w:r>
       <w:r>
@@ -642,15 +634,7 @@
     </w:p>
     <w:p>
       <w:r>
-        <w:t xml:space="preserve">Relying on Houdini’s Python 2.x compatibility and </w:t>
-      </w:r>
-      <w:proofErr w:type="spellStart"/>
-      <w:r>
-        <w:t>Pydicom</w:t>
-      </w:r>
-      <w:proofErr w:type="spellEnd"/>
-      <w:r>
-        <w:t xml:space="preserve"> </w:t>
+        <w:t xml:space="preserve">Relying on Houdini’s Python 2.x compatibility and Pydicom </w:t>
       </w:r>
       <w:r>
         <w:rPr>
@@ -662,15 +646,10 @@
         <w:t>, our team built custom fun</w:t>
       </w:r>
       <w:r>
-        <w:t>ctions (or nodes in Houdini) to: (1) Import CT DICOM dataset into a voxel (3D pixel) volume, (2) Map the associated Hounsfield data to a [-</w:t>
-      </w:r>
-      <w:proofErr w:type="gramStart"/>
-      <w:r>
-        <w:t>1</w:t>
-      </w:r>
-      <w:proofErr w:type="gramEnd"/>
-      <w:r>
-        <w:t xml:space="preserve">, 1] </w:t>
+        <w:t xml:space="preserve">ctions (or nodes in Houdini) to: (1) Import CT DICOM dataset into a voxel (3D pixel) volume, (2) Map the associated Hounsfield data to a </w:t>
+      </w:r>
+      <w:r>
+        <w:t xml:space="preserve">[0, 1] </w:t>
       </w:r>
       <w:r>
         <w:t>density scale, and (3)</w:t>
@@ -687,7 +666,13 @@
         <w:pStyle w:val="Heading2"/>
       </w:pPr>
       <w:r>
-        <w:t>II.II. Shrink-Wrapping</w:t>
+        <w:t>II.II. Shrink-</w:t>
+      </w:r>
+      <w:r>
+        <w:t>w</w:t>
+      </w:r>
+      <w:r>
+        <w:t>rapping</w:t>
       </w:r>
     </w:p>
     <w:p>
@@ -717,35 +702,7 @@
         <w:t>ref</w:t>
       </w:r>
       <w:r>
-        <w:t xml:space="preserve">]. The mouth </w:t>
-      </w:r>
-      <w:proofErr w:type="gramStart"/>
-      <w:r>
-        <w:t>was selected</w:t>
-      </w:r>
-      <w:proofErr w:type="gramEnd"/>
-      <w:r>
-        <w:t xml:space="preserve"> as the starting point and no </w:t>
-      </w:r>
-      <w:r>
-        <w:lastRenderedPageBreak/>
-        <w:t xml:space="preserve">branching was allowed. The point cloud derived from the subtracted airway geometry </w:t>
-      </w:r>
-      <w:proofErr w:type="gramStart"/>
-      <w:r>
-        <w:t>was used</w:t>
-      </w:r>
-      <w:proofErr w:type="gramEnd"/>
-      <w:r>
-        <w:t xml:space="preserve"> to solve for a path between the mouth and the epiglottis of the patient. For all three patients, the algorithm </w:t>
-      </w:r>
-      <w:proofErr w:type="gramStart"/>
-      <w:r>
-        <w:t>was forced</w:t>
-      </w:r>
-      <w:proofErr w:type="gramEnd"/>
-      <w:r>
-        <w:t xml:space="preserve"> to stop after the path reached the epiglottis.  </w:t>
+        <w:t xml:space="preserve">]. The mouth was selected as the starting point and no branching was allowed. The point cloud derived from the subtracted airway geometry was used to solve for a path between the mouth and the epiglottis of the patient. For all three patients, the algorithm was forced to stop after the path reached the epiglottis.  </w:t>
       </w:r>
     </w:p>
     <w:p>
@@ -759,34 +716,30 @@
         <w:t>I</w:t>
       </w:r>
       <w:r>
-        <w:t>V. Part Design</w:t>
-      </w:r>
-      <w:r>
-        <w:t xml:space="preserve"> and Fabrication</w:t>
-      </w:r>
-    </w:p>
-    <w:p>
-      <w:r>
-        <w:t xml:space="preserve">The resulting path </w:t>
-      </w:r>
-      <w:proofErr w:type="gramStart"/>
-      <w:r>
-        <w:t>was used</w:t>
-      </w:r>
-      <w:proofErr w:type="gramEnd"/>
-      <w:r>
-        <w:t xml:space="preserve"> to extrude a cross-section of a laryngoscope blade.</w:t>
-      </w:r>
-      <w:r>
-        <w:t xml:space="preserve"> The geometry </w:t>
-      </w:r>
-      <w:proofErr w:type="gramStart"/>
-      <w:r>
-        <w:t>was exported</w:t>
-      </w:r>
-      <w:proofErr w:type="gramEnd"/>
-      <w:r>
-        <w:t xml:space="preserve"> as a surface file (.OBJ) for further editing and fabrication.</w:t>
+        <w:t xml:space="preserve">V. Part </w:t>
+      </w:r>
+      <w:r>
+        <w:t>d</w:t>
+      </w:r>
+      <w:r>
+        <w:t>esign</w:t>
+      </w:r>
+      <w:r>
+        <w:t xml:space="preserve"> and </w:t>
+      </w:r>
+      <w:r>
+        <w:t>f</w:t>
+      </w:r>
+      <w:r>
+        <w:t>abrication</w:t>
+      </w:r>
+    </w:p>
+    <w:p>
+      <w:r>
+        <w:t>The resulting path was used to extrude a cross-section of a laryngoscope blade.</w:t>
+      </w:r>
+      <w:r>
+        <w:t xml:space="preserve"> The geometry was exported as a surface file (.OBJ) for further editing and fabrication.</w:t>
       </w:r>
       <w:r>
         <w:t xml:space="preserve"> </w:t>
@@ -813,1004 +766,27 @@
       </w:r>
     </w:p>
     <w:p>
+      <w:r>
+        <w:t>Relevant process parameter value averages and deviations (N=3) were consolidated in Table 1.</w:t>
+      </w:r>
+    </w:p>
+    <w:p>
       <w:pPr>
         <w:pStyle w:val="Subtitle"/>
         <w:widowControl w:val="0"/>
-        <w:jc w:val="both"/>
-      </w:pPr>
-    </w:p>
-    <w:p>
-      <w:pPr>
-        <w:pStyle w:val="Subtitle"/>
-        <w:widowControl w:val="0"/>
-      </w:pPr>
-      <w:r>
-        <w:t>Table 1:</w:t>
-      </w:r>
-      <w:r>
-        <w:t xml:space="preserve"> </w:t>
-      </w:r>
-      <w:r>
-        <w:t>Values used to achieve airway curvature</w:t>
-      </w:r>
-    </w:p>
-    <w:tbl>
-      <w:tblPr>
-        <w:tblStyle w:val="TableGrid"/>
-        <w:tblW w:w="0" w:type="auto"/>
-        <w:tblInd w:w="108" w:type="dxa"/>
-        <w:tblLook w:val="04A0" w:firstRow="1" w:lastRow="0" w:firstColumn="1" w:lastColumn="0" w:noHBand="0" w:noVBand="1"/>
-      </w:tblPr>
-      <w:tblGrid>
-        <w:gridCol w:w="1804"/>
-        <w:gridCol w:w="1150"/>
-        <w:gridCol w:w="863"/>
-        <w:gridCol w:w="863"/>
-      </w:tblGrid>
-      <w:tr>
-        <w:trPr>
-          <w:trHeight w:val="349"/>
-        </w:trPr>
-        <w:tc>
-          <w:tcPr>
-            <w:tcW w:w="1804" w:type="dxa"/>
-            <w:vAlign w:val="center"/>
-          </w:tcPr>
-          <w:p>
-            <w:pPr>
-              <w:widowControl w:val="0"/>
-              <w:spacing w:after="0"/>
-              <w:jc w:val="center"/>
-              <w:rPr>
-                <w:rFonts w:asciiTheme="minorHAnsi" w:hAnsiTheme="minorHAnsi"/>
-                <w:b/>
-              </w:rPr>
-            </w:pPr>
-            <w:r>
-              <w:rPr>
-                <w:rFonts w:asciiTheme="minorHAnsi" w:hAnsiTheme="minorHAnsi"/>
-                <w:b/>
-              </w:rPr>
-              <w:t>Parameter</w:t>
-            </w:r>
-          </w:p>
-        </w:tc>
-        <w:tc>
-          <w:tcPr>
-            <w:tcW w:w="0" w:type="auto"/>
-            <w:vAlign w:val="center"/>
-          </w:tcPr>
-          <w:p>
-            <w:pPr>
-              <w:widowControl w:val="0"/>
-              <w:spacing w:after="0"/>
-              <w:jc w:val="center"/>
-              <w:rPr>
-                <w:rFonts w:asciiTheme="minorHAnsi" w:hAnsiTheme="minorHAnsi"/>
-                <w:b/>
-              </w:rPr>
-            </w:pPr>
-            <w:r>
-              <w:rPr>
-                <w:rFonts w:asciiTheme="minorHAnsi" w:hAnsiTheme="minorHAnsi"/>
-                <w:b/>
-              </w:rPr>
-              <w:t>Unit</w:t>
-            </w:r>
-          </w:p>
-        </w:tc>
-        <w:tc>
-          <w:tcPr>
-            <w:tcW w:w="863" w:type="dxa"/>
-            <w:vAlign w:val="center"/>
-          </w:tcPr>
-          <w:p>
-            <w:pPr>
-              <w:widowControl w:val="0"/>
-              <w:spacing w:after="0"/>
-              <w:jc w:val="center"/>
-              <w:rPr>
-                <w:rFonts w:asciiTheme="minorHAnsi" w:hAnsiTheme="minorHAnsi"/>
-                <w:b/>
-              </w:rPr>
-            </w:pPr>
-            <w:r>
-              <w:rPr>
-                <w:rFonts w:asciiTheme="minorHAnsi" w:hAnsiTheme="minorHAnsi"/>
-                <w:b/>
-              </w:rPr>
-              <w:t>Mean</w:t>
-            </w:r>
-          </w:p>
-        </w:tc>
-        <w:tc>
-          <w:tcPr>
-            <w:tcW w:w="863" w:type="dxa"/>
-            <w:vAlign w:val="center"/>
-          </w:tcPr>
-          <w:p>
-            <w:pPr>
-              <w:widowControl w:val="0"/>
-              <w:spacing w:after="0"/>
-              <w:jc w:val="center"/>
-              <w:rPr>
-                <w:rFonts w:asciiTheme="minorHAnsi" w:hAnsiTheme="minorHAnsi"/>
-                <w:b/>
-              </w:rPr>
-            </w:pPr>
-            <w:r>
-              <w:rPr>
-                <w:rFonts w:asciiTheme="minorHAnsi" w:hAnsiTheme="minorHAnsi"/>
-                <w:b/>
-              </w:rPr>
-              <w:t>SD</w:t>
-            </w:r>
-          </w:p>
-        </w:tc>
-      </w:tr>
-      <w:tr>
-        <w:trPr>
-          <w:trHeight w:val="279"/>
-        </w:trPr>
-        <w:tc>
-          <w:tcPr>
-            <w:tcW w:w="1804" w:type="dxa"/>
-            <w:vAlign w:val="center"/>
-          </w:tcPr>
-          <w:p>
-            <w:pPr>
-              <w:pStyle w:val="Heading6"/>
-              <w:keepNext w:val="0"/>
-              <w:keepLines w:val="0"/>
-              <w:widowControl w:val="0"/>
-              <w:outlineLvl w:val="5"/>
-              <w:rPr>
-                <w:rFonts w:ascii="Times New Roman" w:hAnsi="Times New Roman" w:cs="Times New Roman"/>
-                <w:b w:val="0"/>
-                <w:sz w:val="20"/>
-                <w:szCs w:val="20"/>
-                <w:vertAlign w:val="superscript"/>
-              </w:rPr>
-            </w:pPr>
-            <w:r>
-              <w:rPr>
-                <w:rFonts w:ascii="Times New Roman" w:hAnsi="Times New Roman" w:cs="Times New Roman"/>
-                <w:b w:val="0"/>
-                <w:sz w:val="20"/>
-                <w:szCs w:val="20"/>
-              </w:rPr>
-              <w:t>Segmentation</w:t>
-            </w:r>
-            <w:r>
-              <w:rPr>
-                <w:rFonts w:ascii="Times New Roman" w:hAnsi="Times New Roman" w:cs="Times New Roman"/>
-                <w:b w:val="0"/>
-                <w:sz w:val="20"/>
-                <w:szCs w:val="20"/>
-                <w:vertAlign w:val="superscript"/>
-              </w:rPr>
-              <w:t>*</w:t>
-            </w:r>
-          </w:p>
-        </w:tc>
-        <w:tc>
-          <w:tcPr>
-            <w:tcW w:w="0" w:type="auto"/>
-            <w:vAlign w:val="center"/>
-          </w:tcPr>
-          <w:p>
-            <w:pPr>
-              <w:widowControl w:val="0"/>
-              <w:spacing w:after="0"/>
-              <w:jc w:val="left"/>
-              <w:rPr>
-                <w:rFonts w:eastAsiaTheme="majorEastAsia" w:cs="Times New Roman"/>
-                <w:iCs/>
-                <w:color w:val="000000" w:themeColor="text1"/>
-                <w:szCs w:val="20"/>
-              </w:rPr>
-            </w:pPr>
-            <w:r>
-              <w:rPr>
-                <w:rFonts w:eastAsiaTheme="majorEastAsia" w:cs="Times New Roman"/>
-                <w:iCs/>
-                <w:color w:val="000000" w:themeColor="text1"/>
-                <w:szCs w:val="20"/>
-              </w:rPr>
-              <w:t>Density</w:t>
-            </w:r>
-          </w:p>
-        </w:tc>
-        <w:tc>
-          <w:tcPr>
-            <w:tcW w:w="863" w:type="dxa"/>
-            <w:vAlign w:val="center"/>
-          </w:tcPr>
-          <w:p>
-            <w:pPr>
-              <w:widowControl w:val="0"/>
-              <w:spacing w:after="0"/>
-              <w:jc w:val="center"/>
-              <w:rPr>
-                <w:rFonts w:eastAsiaTheme="majorEastAsia" w:cs="Times New Roman"/>
-                <w:iCs/>
-                <w:color w:val="000000" w:themeColor="text1"/>
-                <w:szCs w:val="20"/>
-              </w:rPr>
-            </w:pPr>
-            <w:r>
-              <w:rPr>
-                <w:rFonts w:eastAsiaTheme="majorEastAsia" w:cs="Times New Roman"/>
-                <w:iCs/>
-                <w:color w:val="000000" w:themeColor="text1"/>
-                <w:szCs w:val="20"/>
-              </w:rPr>
-              <w:t>0.2</w:t>
-            </w:r>
-          </w:p>
-        </w:tc>
-        <w:tc>
-          <w:tcPr>
-            <w:tcW w:w="863" w:type="dxa"/>
-            <w:vAlign w:val="center"/>
-          </w:tcPr>
-          <w:p>
-            <w:pPr>
-              <w:widowControl w:val="0"/>
-              <w:spacing w:after="0"/>
-              <w:jc w:val="center"/>
-              <w:rPr>
-                <w:rFonts w:eastAsiaTheme="majorEastAsia" w:cs="Times New Roman"/>
-                <w:iCs/>
-                <w:color w:val="000000" w:themeColor="text1"/>
-                <w:szCs w:val="20"/>
-              </w:rPr>
-            </w:pPr>
-            <w:r>
-              <w:rPr>
-                <w:rFonts w:eastAsiaTheme="majorEastAsia" w:cs="Times New Roman"/>
-                <w:iCs/>
-                <w:color w:val="000000" w:themeColor="text1"/>
-                <w:szCs w:val="20"/>
-              </w:rPr>
-              <w:t>0.0</w:t>
-            </w:r>
-          </w:p>
-        </w:tc>
-      </w:tr>
-      <w:tr>
-        <w:trPr>
-          <w:trHeight w:val="279"/>
-        </w:trPr>
-        <w:tc>
-          <w:tcPr>
-            <w:tcW w:w="1804" w:type="dxa"/>
-            <w:vAlign w:val="center"/>
-          </w:tcPr>
-          <w:p>
-            <w:pPr>
-              <w:pStyle w:val="Heading6"/>
-              <w:keepNext w:val="0"/>
-              <w:keepLines w:val="0"/>
-              <w:widowControl w:val="0"/>
-              <w:outlineLvl w:val="5"/>
-              <w:rPr>
-                <w:rFonts w:ascii="Times New Roman" w:hAnsi="Times New Roman" w:cs="Times New Roman"/>
-                <w:b w:val="0"/>
-                <w:sz w:val="20"/>
-                <w:szCs w:val="20"/>
-                <w:vertAlign w:val="superscript"/>
-              </w:rPr>
-            </w:pPr>
-            <w:r>
-              <w:rPr>
-                <w:rFonts w:ascii="Times New Roman" w:hAnsi="Times New Roman" w:cs="Times New Roman"/>
-                <w:b w:val="0"/>
-                <w:sz w:val="20"/>
-                <w:szCs w:val="20"/>
-              </w:rPr>
-              <w:t>Voxel Resolution</w:t>
-            </w:r>
-            <w:r>
-              <w:rPr>
-                <w:rFonts w:ascii="Times New Roman" w:hAnsi="Times New Roman" w:cs="Times New Roman"/>
-                <w:b w:val="0"/>
-                <w:sz w:val="20"/>
-                <w:szCs w:val="20"/>
-                <w:vertAlign w:val="superscript"/>
-              </w:rPr>
-              <w:t>1</w:t>
-            </w:r>
-          </w:p>
-        </w:tc>
-        <w:tc>
-          <w:tcPr>
-            <w:tcW w:w="0" w:type="auto"/>
-            <w:vAlign w:val="center"/>
-          </w:tcPr>
-          <w:p>
-            <w:pPr>
-              <w:widowControl w:val="0"/>
-              <w:spacing w:after="0"/>
-              <w:jc w:val="left"/>
-              <w:rPr>
-                <w:rFonts w:eastAsiaTheme="majorEastAsia" w:cs="Times New Roman"/>
-                <w:iCs/>
-                <w:color w:val="000000" w:themeColor="text1"/>
-                <w:szCs w:val="20"/>
-              </w:rPr>
-            </w:pPr>
-            <w:r>
-              <w:rPr>
-                <w:rFonts w:eastAsiaTheme="majorEastAsia" w:cs="Times New Roman"/>
-                <w:iCs/>
-                <w:color w:val="000000" w:themeColor="text1"/>
-                <w:szCs w:val="20"/>
-              </w:rPr>
-              <w:t>M</w:t>
-            </w:r>
-            <w:r>
-              <w:rPr>
-                <w:rFonts w:eastAsiaTheme="majorEastAsia" w:cs="Times New Roman"/>
-                <w:iCs/>
-                <w:color w:val="000000" w:themeColor="text1"/>
-                <w:szCs w:val="20"/>
-              </w:rPr>
-              <w:t>illimeters</w:t>
-            </w:r>
-          </w:p>
-        </w:tc>
-        <w:tc>
-          <w:tcPr>
-            <w:tcW w:w="863" w:type="dxa"/>
-            <w:vAlign w:val="center"/>
-          </w:tcPr>
-          <w:p>
-            <w:pPr>
-              <w:widowControl w:val="0"/>
-              <w:spacing w:after="0"/>
-              <w:jc w:val="center"/>
-              <w:rPr>
-                <w:rFonts w:eastAsiaTheme="majorEastAsia" w:cs="Times New Roman"/>
-                <w:iCs/>
-                <w:color w:val="000000" w:themeColor="text1"/>
-                <w:szCs w:val="20"/>
-              </w:rPr>
-            </w:pPr>
-            <w:r>
-              <w:rPr>
-                <w:rFonts w:eastAsiaTheme="majorEastAsia" w:cs="Times New Roman"/>
-                <w:iCs/>
-                <w:color w:val="000000" w:themeColor="text1"/>
-                <w:szCs w:val="20"/>
-              </w:rPr>
-              <w:t>0.56</w:t>
-            </w:r>
-          </w:p>
-        </w:tc>
-        <w:tc>
-          <w:tcPr>
-            <w:tcW w:w="863" w:type="dxa"/>
-            <w:vAlign w:val="center"/>
-          </w:tcPr>
-          <w:p>
-            <w:pPr>
-              <w:widowControl w:val="0"/>
-              <w:spacing w:after="0"/>
-              <w:jc w:val="center"/>
-              <w:rPr>
-                <w:rFonts w:eastAsiaTheme="majorEastAsia" w:cs="Times New Roman"/>
-                <w:iCs/>
-                <w:color w:val="000000" w:themeColor="text1"/>
-                <w:szCs w:val="20"/>
-              </w:rPr>
-            </w:pPr>
-            <w:r>
-              <w:rPr>
-                <w:rFonts w:eastAsiaTheme="majorEastAsia" w:cs="Times New Roman"/>
-                <w:iCs/>
-                <w:color w:val="000000" w:themeColor="text1"/>
-                <w:szCs w:val="20"/>
-              </w:rPr>
-              <w:t>0.33</w:t>
-            </w:r>
-          </w:p>
-        </w:tc>
-      </w:tr>
-      <w:tr>
-        <w:trPr>
-          <w:trHeight w:val="279"/>
-        </w:trPr>
-        <w:tc>
-          <w:tcPr>
-            <w:tcW w:w="1804" w:type="dxa"/>
-            <w:vAlign w:val="center"/>
-          </w:tcPr>
-          <w:p>
-            <w:pPr>
-              <w:pStyle w:val="Heading6"/>
-              <w:keepNext w:val="0"/>
-              <w:keepLines w:val="0"/>
-              <w:widowControl w:val="0"/>
-              <w:outlineLvl w:val="5"/>
-              <w:rPr>
-                <w:rFonts w:ascii="Times New Roman" w:hAnsi="Times New Roman" w:cs="Times New Roman"/>
-                <w:b w:val="0"/>
-                <w:sz w:val="20"/>
-                <w:szCs w:val="20"/>
-              </w:rPr>
-            </w:pPr>
-            <w:r>
-              <w:rPr>
-                <w:rFonts w:ascii="Times New Roman" w:hAnsi="Times New Roman" w:cs="Times New Roman"/>
-                <w:b w:val="0"/>
-                <w:sz w:val="20"/>
-                <w:szCs w:val="20"/>
-              </w:rPr>
-              <w:t>Erosion Amount</w:t>
-            </w:r>
-          </w:p>
-        </w:tc>
-        <w:tc>
-          <w:tcPr>
-            <w:tcW w:w="0" w:type="auto"/>
-            <w:vAlign w:val="center"/>
-          </w:tcPr>
-          <w:p>
-            <w:pPr>
-              <w:pStyle w:val="Heading6"/>
-              <w:keepNext w:val="0"/>
-              <w:keepLines w:val="0"/>
-              <w:widowControl w:val="0"/>
-              <w:outlineLvl w:val="5"/>
-              <w:rPr>
-                <w:rFonts w:ascii="Times New Roman" w:hAnsi="Times New Roman" w:cs="Times New Roman"/>
-                <w:b w:val="0"/>
-                <w:sz w:val="20"/>
-                <w:szCs w:val="20"/>
-              </w:rPr>
-            </w:pPr>
-            <w:r>
-              <w:rPr>
-                <w:rFonts w:ascii="Times New Roman" w:hAnsi="Times New Roman" w:cs="Times New Roman"/>
-                <w:b w:val="0"/>
-                <w:sz w:val="20"/>
-                <w:szCs w:val="20"/>
-              </w:rPr>
-              <w:t>Millimeters</w:t>
-            </w:r>
-          </w:p>
-        </w:tc>
-        <w:tc>
-          <w:tcPr>
-            <w:tcW w:w="863" w:type="dxa"/>
-            <w:vAlign w:val="center"/>
-          </w:tcPr>
-          <w:p>
-            <w:pPr>
-              <w:pStyle w:val="Heading6"/>
-              <w:keepNext w:val="0"/>
-              <w:keepLines w:val="0"/>
-              <w:widowControl w:val="0"/>
-              <w:jc w:val="center"/>
-              <w:outlineLvl w:val="5"/>
-              <w:rPr>
-                <w:rFonts w:ascii="Times New Roman" w:hAnsi="Times New Roman" w:cs="Times New Roman"/>
-                <w:b w:val="0"/>
-                <w:sz w:val="20"/>
-                <w:szCs w:val="20"/>
-              </w:rPr>
-            </w:pPr>
-            <w:r>
-              <w:rPr>
-                <w:rFonts w:ascii="Times New Roman" w:hAnsi="Times New Roman" w:cs="Times New Roman"/>
-                <w:b w:val="0"/>
-                <w:sz w:val="20"/>
-                <w:szCs w:val="20"/>
-              </w:rPr>
-              <w:t>2.4</w:t>
-            </w:r>
-          </w:p>
-        </w:tc>
-        <w:tc>
-          <w:tcPr>
-            <w:tcW w:w="863" w:type="dxa"/>
-            <w:vAlign w:val="center"/>
-          </w:tcPr>
-          <w:p>
-            <w:pPr>
-              <w:pStyle w:val="Heading6"/>
-              <w:keepNext w:val="0"/>
-              <w:keepLines w:val="0"/>
-              <w:widowControl w:val="0"/>
-              <w:jc w:val="center"/>
-              <w:outlineLvl w:val="5"/>
-              <w:rPr>
-                <w:rFonts w:ascii="Times New Roman" w:hAnsi="Times New Roman" w:cs="Times New Roman"/>
-                <w:b w:val="0"/>
-                <w:sz w:val="20"/>
-                <w:szCs w:val="20"/>
-              </w:rPr>
-            </w:pPr>
-            <w:r>
-              <w:rPr>
-                <w:rFonts w:ascii="Times New Roman" w:hAnsi="Times New Roman" w:cs="Times New Roman"/>
-                <w:b w:val="0"/>
-                <w:sz w:val="20"/>
-                <w:szCs w:val="20"/>
-              </w:rPr>
-              <w:t>N/A</w:t>
-            </w:r>
-          </w:p>
-        </w:tc>
-      </w:tr>
-      <w:tr>
-        <w:trPr>
-          <w:trHeight w:val="279"/>
-        </w:trPr>
-        <w:tc>
-          <w:tcPr>
-            <w:tcW w:w="1804" w:type="dxa"/>
-            <w:vAlign w:val="center"/>
-          </w:tcPr>
-          <w:p>
-            <w:pPr>
-              <w:pStyle w:val="Heading6"/>
-              <w:keepNext w:val="0"/>
-              <w:keepLines w:val="0"/>
-              <w:widowControl w:val="0"/>
-              <w:outlineLvl w:val="5"/>
-              <w:rPr>
-                <w:rFonts w:ascii="Times New Roman" w:hAnsi="Times New Roman" w:cs="Times New Roman"/>
-                <w:b w:val="0"/>
-                <w:sz w:val="20"/>
-                <w:szCs w:val="20"/>
-              </w:rPr>
-            </w:pPr>
-            <w:r>
-              <w:rPr>
-                <w:rFonts w:ascii="Times New Roman" w:hAnsi="Times New Roman" w:cs="Times New Roman"/>
-                <w:b w:val="0"/>
-                <w:sz w:val="20"/>
-                <w:szCs w:val="20"/>
-              </w:rPr>
-              <w:t>Dilation Amount</w:t>
-            </w:r>
-          </w:p>
-        </w:tc>
-        <w:tc>
-          <w:tcPr>
-            <w:tcW w:w="0" w:type="auto"/>
-            <w:vAlign w:val="center"/>
-          </w:tcPr>
-          <w:p>
-            <w:pPr>
-              <w:pStyle w:val="Heading6"/>
-              <w:keepNext w:val="0"/>
-              <w:keepLines w:val="0"/>
-              <w:widowControl w:val="0"/>
-              <w:outlineLvl w:val="5"/>
-              <w:rPr>
-                <w:rFonts w:ascii="Times New Roman" w:hAnsi="Times New Roman" w:cs="Times New Roman"/>
-                <w:b w:val="0"/>
-                <w:sz w:val="20"/>
-                <w:szCs w:val="20"/>
-              </w:rPr>
-            </w:pPr>
-            <w:r>
-              <w:rPr>
-                <w:rFonts w:ascii="Times New Roman" w:hAnsi="Times New Roman" w:cs="Times New Roman"/>
-                <w:b w:val="0"/>
-                <w:sz w:val="20"/>
-                <w:szCs w:val="20"/>
-              </w:rPr>
-              <w:t>Millimeters</w:t>
-            </w:r>
-          </w:p>
-        </w:tc>
-        <w:tc>
-          <w:tcPr>
-            <w:tcW w:w="863" w:type="dxa"/>
-            <w:vAlign w:val="center"/>
-          </w:tcPr>
-          <w:p>
-            <w:pPr>
-              <w:pStyle w:val="Heading6"/>
-              <w:keepNext w:val="0"/>
-              <w:keepLines w:val="0"/>
-              <w:widowControl w:val="0"/>
-              <w:jc w:val="center"/>
-              <w:outlineLvl w:val="5"/>
-              <w:rPr>
-                <w:rFonts w:ascii="Times New Roman" w:hAnsi="Times New Roman" w:cs="Times New Roman"/>
-                <w:b w:val="0"/>
-                <w:sz w:val="20"/>
-                <w:szCs w:val="20"/>
-              </w:rPr>
-            </w:pPr>
-            <w:r>
-              <w:rPr>
-                <w:rFonts w:ascii="Times New Roman" w:hAnsi="Times New Roman" w:cs="Times New Roman"/>
-                <w:b w:val="0"/>
-                <w:sz w:val="20"/>
-                <w:szCs w:val="20"/>
-              </w:rPr>
-              <w:t>8.0</w:t>
-            </w:r>
-          </w:p>
-        </w:tc>
-        <w:tc>
-          <w:tcPr>
-            <w:tcW w:w="863" w:type="dxa"/>
-            <w:vAlign w:val="center"/>
-          </w:tcPr>
-          <w:p>
-            <w:pPr>
-              <w:pStyle w:val="Heading6"/>
-              <w:keepNext w:val="0"/>
-              <w:keepLines w:val="0"/>
-              <w:widowControl w:val="0"/>
-              <w:jc w:val="center"/>
-              <w:outlineLvl w:val="5"/>
-              <w:rPr>
-                <w:rFonts w:ascii="Times New Roman" w:hAnsi="Times New Roman" w:cs="Times New Roman"/>
-                <w:b w:val="0"/>
-                <w:sz w:val="20"/>
-                <w:szCs w:val="20"/>
-              </w:rPr>
-            </w:pPr>
-            <w:r>
-              <w:rPr>
-                <w:rFonts w:ascii="Times New Roman" w:hAnsi="Times New Roman" w:cs="Times New Roman"/>
-                <w:b w:val="0"/>
-                <w:sz w:val="20"/>
-                <w:szCs w:val="20"/>
-              </w:rPr>
-              <w:t>N/A</w:t>
-            </w:r>
-          </w:p>
-        </w:tc>
-      </w:tr>
-      <w:tr>
-        <w:trPr>
-          <w:trHeight w:val="279"/>
-        </w:trPr>
-        <w:tc>
-          <w:tcPr>
-            <w:tcW w:w="1804" w:type="dxa"/>
-            <w:vAlign w:val="center"/>
-          </w:tcPr>
-          <w:p>
-            <w:pPr>
-              <w:pStyle w:val="Heading6"/>
-              <w:keepNext w:val="0"/>
-              <w:keepLines w:val="0"/>
-              <w:widowControl w:val="0"/>
-              <w:outlineLvl w:val="5"/>
-              <w:rPr>
-                <w:rFonts w:ascii="Times New Roman" w:hAnsi="Times New Roman" w:cs="Times New Roman"/>
-                <w:b w:val="0"/>
-                <w:sz w:val="20"/>
-                <w:szCs w:val="20"/>
-                <w:vertAlign w:val="superscript"/>
-              </w:rPr>
-            </w:pPr>
-            <w:r>
-              <w:rPr>
-                <w:rFonts w:ascii="Times New Roman" w:hAnsi="Times New Roman" w:cs="Times New Roman"/>
-                <w:b w:val="0"/>
-                <w:sz w:val="20"/>
-                <w:szCs w:val="20"/>
-              </w:rPr>
-              <w:t>Point Separation</w:t>
-            </w:r>
-            <w:r>
-              <w:rPr>
-                <w:rFonts w:ascii="Times New Roman" w:hAnsi="Times New Roman" w:cs="Times New Roman"/>
-                <w:b w:val="0"/>
-                <w:sz w:val="20"/>
-                <w:szCs w:val="20"/>
-                <w:vertAlign w:val="superscript"/>
-              </w:rPr>
-              <w:t>2</w:t>
-            </w:r>
-          </w:p>
-        </w:tc>
-        <w:tc>
-          <w:tcPr>
-            <w:tcW w:w="0" w:type="auto"/>
-            <w:vAlign w:val="center"/>
-          </w:tcPr>
-          <w:p>
-            <w:pPr>
-              <w:pStyle w:val="Heading6"/>
-              <w:keepNext w:val="0"/>
-              <w:keepLines w:val="0"/>
-              <w:widowControl w:val="0"/>
-              <w:outlineLvl w:val="5"/>
-              <w:rPr>
-                <w:rFonts w:ascii="Times New Roman" w:hAnsi="Times New Roman" w:cs="Times New Roman"/>
-                <w:b w:val="0"/>
-                <w:sz w:val="20"/>
-                <w:szCs w:val="20"/>
-              </w:rPr>
-            </w:pPr>
-            <w:r>
-              <w:rPr>
-                <w:rFonts w:ascii="Times New Roman" w:hAnsi="Times New Roman" w:cs="Times New Roman"/>
-                <w:b w:val="0"/>
-                <w:sz w:val="20"/>
-                <w:szCs w:val="20"/>
-              </w:rPr>
-              <w:t>Millimeters</w:t>
-            </w:r>
-          </w:p>
-        </w:tc>
-        <w:tc>
-          <w:tcPr>
-            <w:tcW w:w="863" w:type="dxa"/>
-            <w:vAlign w:val="center"/>
-          </w:tcPr>
-          <w:p>
-            <w:pPr>
-              <w:pStyle w:val="Heading6"/>
-              <w:keepNext w:val="0"/>
-              <w:keepLines w:val="0"/>
-              <w:widowControl w:val="0"/>
-              <w:jc w:val="center"/>
-              <w:outlineLvl w:val="5"/>
-              <w:rPr>
-                <w:rFonts w:ascii="Times New Roman" w:hAnsi="Times New Roman" w:cs="Times New Roman"/>
-                <w:b w:val="0"/>
-                <w:sz w:val="20"/>
-                <w:szCs w:val="20"/>
-              </w:rPr>
-            </w:pPr>
-            <w:r>
-              <w:rPr>
-                <w:rFonts w:ascii="Times New Roman" w:hAnsi="Times New Roman" w:cs="Times New Roman"/>
-                <w:b w:val="0"/>
-                <w:sz w:val="20"/>
-                <w:szCs w:val="20"/>
-              </w:rPr>
-              <w:t>2.33</w:t>
-            </w:r>
-          </w:p>
-        </w:tc>
-        <w:tc>
-          <w:tcPr>
-            <w:tcW w:w="863" w:type="dxa"/>
-            <w:vAlign w:val="center"/>
-          </w:tcPr>
-          <w:p>
-            <w:pPr>
-              <w:pStyle w:val="Heading6"/>
-              <w:keepNext w:val="0"/>
-              <w:keepLines w:val="0"/>
-              <w:widowControl w:val="0"/>
-              <w:jc w:val="center"/>
-              <w:outlineLvl w:val="5"/>
-              <w:rPr>
-                <w:rFonts w:ascii="Times New Roman" w:hAnsi="Times New Roman" w:cs="Times New Roman"/>
-                <w:b w:val="0"/>
-                <w:sz w:val="20"/>
-                <w:szCs w:val="20"/>
-              </w:rPr>
-            </w:pPr>
-            <w:r>
-              <w:rPr>
-                <w:rFonts w:ascii="Times New Roman" w:hAnsi="Times New Roman" w:cs="Times New Roman"/>
-                <w:b w:val="0"/>
-                <w:sz w:val="20"/>
-                <w:szCs w:val="20"/>
-              </w:rPr>
-              <w:t>0.94</w:t>
-            </w:r>
-          </w:p>
-        </w:tc>
-      </w:tr>
-      <w:tr>
-        <w:trPr>
-          <w:trHeight w:val="279"/>
-        </w:trPr>
-        <w:tc>
-          <w:tcPr>
-            <w:tcW w:w="1804" w:type="dxa"/>
-            <w:vAlign w:val="center"/>
-          </w:tcPr>
-          <w:p>
-            <w:pPr>
-              <w:pStyle w:val="Heading6"/>
-              <w:keepNext w:val="0"/>
-              <w:keepLines w:val="0"/>
-              <w:widowControl w:val="0"/>
-              <w:outlineLvl w:val="5"/>
-              <w:rPr>
-                <w:rFonts w:ascii="Times New Roman" w:hAnsi="Times New Roman" w:cs="Times New Roman"/>
-                <w:b w:val="0"/>
-                <w:sz w:val="20"/>
-                <w:szCs w:val="20"/>
-                <w:vertAlign w:val="superscript"/>
-              </w:rPr>
-            </w:pPr>
-            <w:r>
-              <w:rPr>
-                <w:rFonts w:ascii="Times New Roman" w:hAnsi="Times New Roman" w:cs="Times New Roman"/>
-                <w:b w:val="0"/>
-                <w:sz w:val="20"/>
-                <w:szCs w:val="20"/>
-              </w:rPr>
-              <w:t>Frames</w:t>
-            </w:r>
-            <w:r>
-              <w:rPr>
-                <w:rFonts w:ascii="Times New Roman" w:hAnsi="Times New Roman" w:cs="Times New Roman"/>
-                <w:b w:val="0"/>
-                <w:sz w:val="20"/>
-                <w:szCs w:val="20"/>
-                <w:vertAlign w:val="superscript"/>
-              </w:rPr>
-              <w:t>3</w:t>
-            </w:r>
-          </w:p>
-        </w:tc>
-        <w:tc>
-          <w:tcPr>
-            <w:tcW w:w="0" w:type="auto"/>
-            <w:vAlign w:val="center"/>
-          </w:tcPr>
-          <w:p>
-            <w:pPr>
-              <w:pStyle w:val="Heading6"/>
-              <w:keepNext w:val="0"/>
-              <w:keepLines w:val="0"/>
-              <w:widowControl w:val="0"/>
-              <w:outlineLvl w:val="5"/>
-              <w:rPr>
-                <w:rFonts w:ascii="Times New Roman" w:hAnsi="Times New Roman" w:cs="Times New Roman"/>
-                <w:b w:val="0"/>
-                <w:sz w:val="20"/>
-                <w:szCs w:val="20"/>
-              </w:rPr>
-            </w:pPr>
-            <w:r>
-              <w:rPr>
-                <w:rFonts w:ascii="Times New Roman" w:hAnsi="Times New Roman" w:cs="Times New Roman"/>
-                <w:b w:val="0"/>
-                <w:sz w:val="20"/>
-                <w:szCs w:val="20"/>
-              </w:rPr>
-              <w:t>Number</w:t>
-            </w:r>
-          </w:p>
-        </w:tc>
-        <w:tc>
-          <w:tcPr>
-            <w:tcW w:w="863" w:type="dxa"/>
-            <w:vAlign w:val="center"/>
-          </w:tcPr>
-          <w:p>
-            <w:pPr>
-              <w:pStyle w:val="Heading6"/>
-              <w:keepNext w:val="0"/>
-              <w:keepLines w:val="0"/>
-              <w:widowControl w:val="0"/>
-              <w:jc w:val="center"/>
-              <w:outlineLvl w:val="5"/>
-              <w:rPr>
-                <w:rFonts w:ascii="Times New Roman" w:hAnsi="Times New Roman" w:cs="Times New Roman"/>
-                <w:b w:val="0"/>
-                <w:sz w:val="20"/>
-                <w:szCs w:val="20"/>
-              </w:rPr>
-            </w:pPr>
-            <w:r>
-              <w:rPr>
-                <w:rFonts w:ascii="Times New Roman" w:hAnsi="Times New Roman" w:cs="Times New Roman"/>
-                <w:b w:val="0"/>
-                <w:sz w:val="20"/>
-                <w:szCs w:val="20"/>
-              </w:rPr>
-              <w:t>8.66</w:t>
-            </w:r>
-          </w:p>
-        </w:tc>
-        <w:tc>
-          <w:tcPr>
-            <w:tcW w:w="863" w:type="dxa"/>
-            <w:vAlign w:val="center"/>
-          </w:tcPr>
-          <w:p>
-            <w:pPr>
-              <w:pStyle w:val="Heading6"/>
-              <w:keepNext w:val="0"/>
-              <w:keepLines w:val="0"/>
-              <w:widowControl w:val="0"/>
-              <w:jc w:val="center"/>
-              <w:outlineLvl w:val="5"/>
-              <w:rPr>
-                <w:rFonts w:ascii="Times New Roman" w:hAnsi="Times New Roman" w:cs="Times New Roman"/>
-                <w:b w:val="0"/>
-                <w:sz w:val="20"/>
-                <w:szCs w:val="20"/>
-              </w:rPr>
-            </w:pPr>
-            <w:r>
-              <w:rPr>
-                <w:rFonts w:ascii="Times New Roman" w:hAnsi="Times New Roman" w:cs="Times New Roman"/>
-                <w:b w:val="0"/>
-                <w:sz w:val="20"/>
-                <w:szCs w:val="20"/>
-              </w:rPr>
-              <w:t>1.88</w:t>
-            </w:r>
-          </w:p>
-        </w:tc>
-      </w:tr>
-    </w:tbl>
-    <w:p/>
-    <w:p>
-      <w:pPr>
-        <w:rPr>
-          <w:vertAlign w:val="superscript"/>
-        </w:rPr>
-      </w:pPr>
-      <w:r>
-        <w:rPr>
-          <w:vertAlign w:val="superscript"/>
-        </w:rPr>
-        <w:t>1</w:t>
-      </w:r>
-      <w:r>
-        <w:t xml:space="preserve"> </w:t>
-      </w:r>
-      <w:r>
-        <w:t>Using a fixed threshold value of 0.20 (or 200 HU), a closed geometry</w:t>
-      </w:r>
-      <w:r>
-        <w:rPr>
-          <w:vertAlign w:val="superscript"/>
-        </w:rPr>
-        <w:t xml:space="preserve"> </w:t>
-      </w:r>
-    </w:p>
-    <w:p>
-      <w:r>
-        <w:t xml:space="preserve">Voxel resolution had to be decreased for some scans in order to maintain enough detail to portray the </w:t>
-      </w:r>
-      <w:proofErr w:type="gramStart"/>
-      <w:r>
-        <w:t>airway,</w:t>
-      </w:r>
-      <w:proofErr w:type="gramEnd"/>
-      <w:r>
-        <w:t xml:space="preserve"> this change is mainly cosmetic and doesn’t affect other calculations.</w:t>
-      </w:r>
-    </w:p>
-    <w:p>
-      <w:r>
-        <w:rPr>
-          <w:vertAlign w:val="superscript"/>
-        </w:rPr>
-        <w:t xml:space="preserve">2 </w:t>
-      </w:r>
-      <w:r>
-        <w:t>Similarly to the above note, this number had to be changed in order to endure there were enough points scattered in parts of the volume that were otherwise too small.</w:t>
-      </w:r>
-    </w:p>
-    <w:p>
+      </w:pPr>
       <w:r>
         <w:rPr>
           <w:noProof/>
         </w:rPr>
         <w:drawing>
-          <wp:anchor distT="0" distB="0" distL="114300" distR="114300" simplePos="0" relativeHeight="251658240" behindDoc="0" locked="0" layoutInCell="1" allowOverlap="1" wp14:anchorId="3A5C09D1" wp14:editId="2F0EA0B2">
+          <wp:anchor distT="0" distB="0" distL="114300" distR="114300" simplePos="0" relativeHeight="251658240" behindDoc="0" locked="0" layoutInCell="1" allowOverlap="1" wp14:anchorId="3A5C09D1" wp14:editId="159F7841">
             <wp:simplePos x="0" y="0"/>
             <wp:positionH relativeFrom="column">
-              <wp:posOffset>0</wp:posOffset>
+              <wp:posOffset>3268638</wp:posOffset>
             </wp:positionH>
             <wp:positionV relativeFrom="paragraph">
-              <wp:posOffset>378460</wp:posOffset>
+              <wp:posOffset>1387456</wp:posOffset>
             </wp:positionV>
             <wp:extent cx="2984500" cy="2981325"/>
             <wp:effectExtent l="0" t="0" r="6350" b="9525"/>
@@ -1827,7 +803,7 @@
                     <pic:cNvPicPr/>
                   </pic:nvPicPr>
                   <pic:blipFill>
-                    <a:blip r:embed="rId14">
+                    <a:blip r:embed="rId15">
                       <a:extLst>
                         <a:ext uri="{28A0092B-C50C-407E-A947-70E740481C1C}">
                           <a14:useLocalDpi xmlns:a14="http://schemas.microsoft.com/office/drawing/2010/main" val="0"/>
@@ -1859,19 +835,974 @@
           </wp:anchor>
         </w:drawing>
       </w:r>
-      <w:proofErr w:type="gramStart"/>
+      <w:r>
+        <w:t>Table 1:</w:t>
+      </w:r>
+      <w:r>
+        <w:t xml:space="preserve"> </w:t>
+      </w:r>
+      <w:r>
+        <w:t>Values used to achieve airway curvature</w:t>
+      </w:r>
+    </w:p>
+    <w:tbl>
+      <w:tblPr>
+        <w:tblStyle w:val="TableGrid"/>
+        <w:tblW w:w="0" w:type="auto"/>
+        <w:tblInd w:w="108" w:type="dxa"/>
+        <w:tblLook w:val="04A0" w:firstRow="1" w:lastRow="0" w:firstColumn="1" w:lastColumn="0" w:noHBand="0" w:noVBand="1"/>
+      </w:tblPr>
+      <w:tblGrid>
+        <w:gridCol w:w="1804"/>
+        <w:gridCol w:w="1028"/>
+        <w:gridCol w:w="924"/>
+        <w:gridCol w:w="924"/>
+      </w:tblGrid>
+      <w:tr>
+        <w:trPr>
+          <w:trHeight w:val="349"/>
+        </w:trPr>
+        <w:tc>
+          <w:tcPr>
+            <w:tcW w:w="1804" w:type="dxa"/>
+            <w:vAlign w:val="center"/>
+          </w:tcPr>
+          <w:p>
+            <w:pPr>
+              <w:widowControl w:val="0"/>
+              <w:spacing w:after="0"/>
+              <w:jc w:val="center"/>
+              <w:rPr>
+                <w:rFonts w:asciiTheme="minorHAnsi" w:hAnsiTheme="minorHAnsi"/>
+                <w:b/>
+              </w:rPr>
+            </w:pPr>
+            <w:r>
+              <w:rPr>
+                <w:rFonts w:asciiTheme="minorHAnsi" w:hAnsiTheme="minorHAnsi"/>
+                <w:b/>
+              </w:rPr>
+              <w:t>Parameter</w:t>
+            </w:r>
+          </w:p>
+        </w:tc>
+        <w:tc>
+          <w:tcPr>
+            <w:tcW w:w="0" w:type="auto"/>
+            <w:vAlign w:val="center"/>
+          </w:tcPr>
+          <w:p>
+            <w:pPr>
+              <w:widowControl w:val="0"/>
+              <w:spacing w:after="0"/>
+              <w:jc w:val="center"/>
+              <w:rPr>
+                <w:rFonts w:asciiTheme="minorHAnsi" w:hAnsiTheme="minorHAnsi"/>
+                <w:b/>
+              </w:rPr>
+            </w:pPr>
+            <w:r>
+              <w:rPr>
+                <w:rFonts w:asciiTheme="minorHAnsi" w:hAnsiTheme="minorHAnsi"/>
+                <w:b/>
+              </w:rPr>
+              <w:t>Unit</w:t>
+            </w:r>
+          </w:p>
+        </w:tc>
+        <w:tc>
+          <w:tcPr>
+            <w:tcW w:w="924" w:type="dxa"/>
+            <w:vAlign w:val="center"/>
+          </w:tcPr>
+          <w:p>
+            <w:pPr>
+              <w:widowControl w:val="0"/>
+              <w:spacing w:after="0"/>
+              <w:jc w:val="center"/>
+              <w:rPr>
+                <w:rFonts w:asciiTheme="minorHAnsi" w:hAnsiTheme="minorHAnsi"/>
+                <w:b/>
+              </w:rPr>
+            </w:pPr>
+            <w:r>
+              <w:rPr>
+                <w:rFonts w:asciiTheme="minorHAnsi" w:hAnsiTheme="minorHAnsi"/>
+                <w:b/>
+              </w:rPr>
+              <w:t>Mean</w:t>
+            </w:r>
+          </w:p>
+        </w:tc>
+        <w:tc>
+          <w:tcPr>
+            <w:tcW w:w="924" w:type="dxa"/>
+            <w:vAlign w:val="center"/>
+          </w:tcPr>
+          <w:p>
+            <w:pPr>
+              <w:widowControl w:val="0"/>
+              <w:spacing w:after="0"/>
+              <w:jc w:val="center"/>
+              <w:rPr>
+                <w:rFonts w:asciiTheme="minorHAnsi" w:hAnsiTheme="minorHAnsi"/>
+                <w:b/>
+              </w:rPr>
+            </w:pPr>
+            <w:r>
+              <w:rPr>
+                <w:rFonts w:asciiTheme="minorHAnsi" w:hAnsiTheme="minorHAnsi"/>
+                <w:b/>
+              </w:rPr>
+              <w:t>SD</w:t>
+            </w:r>
+          </w:p>
+        </w:tc>
+      </w:tr>
+      <w:tr>
+        <w:trPr>
+          <w:trHeight w:val="279"/>
+        </w:trPr>
+        <w:tc>
+          <w:tcPr>
+            <w:tcW w:w="1804" w:type="dxa"/>
+            <w:vAlign w:val="center"/>
+          </w:tcPr>
+          <w:p>
+            <w:pPr>
+              <w:pStyle w:val="Heading6"/>
+              <w:keepNext w:val="0"/>
+              <w:keepLines w:val="0"/>
+              <w:widowControl w:val="0"/>
+              <w:outlineLvl w:val="5"/>
+              <w:rPr>
+                <w:rFonts w:ascii="Times New Roman" w:hAnsi="Times New Roman" w:cs="Times New Roman"/>
+                <w:b w:val="0"/>
+                <w:sz w:val="20"/>
+                <w:szCs w:val="20"/>
+                <w:vertAlign w:val="superscript"/>
+              </w:rPr>
+            </w:pPr>
+            <w:r>
+              <w:rPr>
+                <w:rFonts w:ascii="Times New Roman" w:hAnsi="Times New Roman" w:cs="Times New Roman"/>
+                <w:b w:val="0"/>
+                <w:sz w:val="20"/>
+                <w:szCs w:val="20"/>
+              </w:rPr>
+              <w:t>Segmentation</w:t>
+            </w:r>
+          </w:p>
+        </w:tc>
+        <w:tc>
+          <w:tcPr>
+            <w:tcW w:w="0" w:type="auto"/>
+            <w:vAlign w:val="center"/>
+          </w:tcPr>
+          <w:p>
+            <w:pPr>
+              <w:widowControl w:val="0"/>
+              <w:spacing w:after="0"/>
+              <w:jc w:val="center"/>
+              <w:rPr>
+                <w:rFonts w:eastAsiaTheme="majorEastAsia" w:cs="Times New Roman"/>
+                <w:iCs/>
+                <w:color w:val="000000" w:themeColor="text1"/>
+                <w:szCs w:val="20"/>
+              </w:rPr>
+            </w:pPr>
+            <w:r>
+              <w:rPr>
+                <w:rFonts w:eastAsiaTheme="majorEastAsia" w:cs="Times New Roman"/>
+                <w:iCs/>
+                <w:color w:val="000000" w:themeColor="text1"/>
+                <w:szCs w:val="20"/>
+              </w:rPr>
+              <w:t>Density</w:t>
+            </w:r>
+          </w:p>
+        </w:tc>
+        <w:tc>
+          <w:tcPr>
+            <w:tcW w:w="924" w:type="dxa"/>
+            <w:vAlign w:val="center"/>
+          </w:tcPr>
+          <w:p>
+            <w:pPr>
+              <w:widowControl w:val="0"/>
+              <w:spacing w:after="0"/>
+              <w:jc w:val="center"/>
+              <w:rPr>
+                <w:rFonts w:eastAsiaTheme="majorEastAsia" w:cs="Times New Roman"/>
+                <w:iCs/>
+                <w:color w:val="000000" w:themeColor="text1"/>
+                <w:szCs w:val="20"/>
+              </w:rPr>
+            </w:pPr>
+            <w:r>
+              <w:rPr>
+                <w:rFonts w:eastAsiaTheme="majorEastAsia" w:cs="Times New Roman"/>
+                <w:iCs/>
+                <w:color w:val="000000" w:themeColor="text1"/>
+                <w:szCs w:val="20"/>
+              </w:rPr>
+              <w:t>0.2</w:t>
+            </w:r>
+          </w:p>
+        </w:tc>
+        <w:tc>
+          <w:tcPr>
+            <w:tcW w:w="924" w:type="dxa"/>
+            <w:vAlign w:val="center"/>
+          </w:tcPr>
+          <w:p>
+            <w:pPr>
+              <w:widowControl w:val="0"/>
+              <w:spacing w:after="0"/>
+              <w:jc w:val="center"/>
+              <w:rPr>
+                <w:rFonts w:eastAsiaTheme="majorEastAsia" w:cs="Times New Roman"/>
+                <w:iCs/>
+                <w:color w:val="000000" w:themeColor="text1"/>
+                <w:szCs w:val="20"/>
+              </w:rPr>
+            </w:pPr>
+            <w:r>
+              <w:rPr>
+                <w:rFonts w:eastAsiaTheme="majorEastAsia" w:cs="Times New Roman"/>
+                <w:iCs/>
+                <w:color w:val="000000" w:themeColor="text1"/>
+                <w:szCs w:val="20"/>
+              </w:rPr>
+              <w:t>0.0</w:t>
+            </w:r>
+          </w:p>
+        </w:tc>
+      </w:tr>
+      <w:tr>
+        <w:trPr>
+          <w:trHeight w:val="279"/>
+        </w:trPr>
+        <w:tc>
+          <w:tcPr>
+            <w:tcW w:w="1804" w:type="dxa"/>
+            <w:vAlign w:val="center"/>
+          </w:tcPr>
+          <w:p>
+            <w:pPr>
+              <w:pStyle w:val="Heading6"/>
+              <w:keepNext w:val="0"/>
+              <w:keepLines w:val="0"/>
+              <w:widowControl w:val="0"/>
+              <w:outlineLvl w:val="5"/>
+              <w:rPr>
+                <w:rFonts w:ascii="Times New Roman" w:hAnsi="Times New Roman" w:cs="Times New Roman"/>
+                <w:b w:val="0"/>
+                <w:sz w:val="20"/>
+                <w:szCs w:val="20"/>
+                <w:vertAlign w:val="superscript"/>
+              </w:rPr>
+            </w:pPr>
+            <w:r>
+              <w:rPr>
+                <w:rFonts w:ascii="Times New Roman" w:hAnsi="Times New Roman" w:cs="Times New Roman"/>
+                <w:b w:val="0"/>
+                <w:sz w:val="20"/>
+                <w:szCs w:val="20"/>
+              </w:rPr>
+              <w:t>Voxel Resolution</w:t>
+            </w:r>
+          </w:p>
+        </w:tc>
+        <w:tc>
+          <w:tcPr>
+            <w:tcW w:w="0" w:type="auto"/>
+            <w:vAlign w:val="center"/>
+          </w:tcPr>
+          <w:p>
+            <w:pPr>
+              <w:widowControl w:val="0"/>
+              <w:spacing w:after="0"/>
+              <w:jc w:val="center"/>
+              <w:rPr>
+                <w:rFonts w:eastAsiaTheme="majorEastAsia" w:cs="Times New Roman"/>
+                <w:iCs/>
+                <w:color w:val="000000" w:themeColor="text1"/>
+                <w:szCs w:val="20"/>
+              </w:rPr>
+            </w:pPr>
+            <w:r>
+              <w:rPr>
+                <w:rFonts w:eastAsiaTheme="majorEastAsia" w:cs="Times New Roman"/>
+                <w:iCs/>
+                <w:color w:val="000000" w:themeColor="text1"/>
+                <w:szCs w:val="20"/>
+              </w:rPr>
+              <w:t>mm/voxel</w:t>
+            </w:r>
+          </w:p>
+        </w:tc>
+        <w:tc>
+          <w:tcPr>
+            <w:tcW w:w="924" w:type="dxa"/>
+            <w:vAlign w:val="center"/>
+          </w:tcPr>
+          <w:p>
+            <w:pPr>
+              <w:widowControl w:val="0"/>
+              <w:spacing w:after="0"/>
+              <w:jc w:val="center"/>
+              <w:rPr>
+                <w:rFonts w:eastAsiaTheme="majorEastAsia" w:cs="Times New Roman"/>
+                <w:iCs/>
+                <w:color w:val="000000" w:themeColor="text1"/>
+                <w:szCs w:val="20"/>
+              </w:rPr>
+            </w:pPr>
+            <w:r>
+              <w:rPr>
+                <w:rFonts w:eastAsiaTheme="majorEastAsia" w:cs="Times New Roman"/>
+                <w:iCs/>
+                <w:color w:val="000000" w:themeColor="text1"/>
+                <w:szCs w:val="20"/>
+              </w:rPr>
+              <w:t>0.56</w:t>
+            </w:r>
+          </w:p>
+        </w:tc>
+        <w:tc>
+          <w:tcPr>
+            <w:tcW w:w="924" w:type="dxa"/>
+            <w:vAlign w:val="center"/>
+          </w:tcPr>
+          <w:p>
+            <w:pPr>
+              <w:widowControl w:val="0"/>
+              <w:spacing w:after="0"/>
+              <w:jc w:val="center"/>
+              <w:rPr>
+                <w:rFonts w:eastAsiaTheme="majorEastAsia" w:cs="Times New Roman"/>
+                <w:iCs/>
+                <w:color w:val="000000" w:themeColor="text1"/>
+                <w:szCs w:val="20"/>
+              </w:rPr>
+            </w:pPr>
+            <w:r>
+              <w:rPr>
+                <w:rFonts w:eastAsiaTheme="majorEastAsia" w:cs="Times New Roman"/>
+                <w:iCs/>
+                <w:color w:val="000000" w:themeColor="text1"/>
+                <w:szCs w:val="20"/>
+              </w:rPr>
+              <w:t>0.33</w:t>
+            </w:r>
+          </w:p>
+        </w:tc>
+      </w:tr>
+      <w:tr>
+        <w:trPr>
+          <w:trHeight w:val="279"/>
+        </w:trPr>
+        <w:tc>
+          <w:tcPr>
+            <w:tcW w:w="1804" w:type="dxa"/>
+            <w:vAlign w:val="center"/>
+          </w:tcPr>
+          <w:p>
+            <w:pPr>
+              <w:pStyle w:val="Heading6"/>
+              <w:keepNext w:val="0"/>
+              <w:keepLines w:val="0"/>
+              <w:widowControl w:val="0"/>
+              <w:outlineLvl w:val="5"/>
+              <w:rPr>
+                <w:rFonts w:ascii="Times New Roman" w:hAnsi="Times New Roman" w:cs="Times New Roman"/>
+                <w:b w:val="0"/>
+                <w:sz w:val="20"/>
+                <w:szCs w:val="20"/>
+              </w:rPr>
+            </w:pPr>
+            <w:r>
+              <w:rPr>
+                <w:rFonts w:ascii="Times New Roman" w:hAnsi="Times New Roman" w:cs="Times New Roman"/>
+                <w:b w:val="0"/>
+                <w:sz w:val="20"/>
+                <w:szCs w:val="20"/>
+              </w:rPr>
+              <w:t>Erosion Amount</w:t>
+            </w:r>
+          </w:p>
+        </w:tc>
+        <w:tc>
+          <w:tcPr>
+            <w:tcW w:w="0" w:type="auto"/>
+            <w:vAlign w:val="center"/>
+          </w:tcPr>
+          <w:p>
+            <w:pPr>
+              <w:pStyle w:val="Heading6"/>
+              <w:keepNext w:val="0"/>
+              <w:keepLines w:val="0"/>
+              <w:widowControl w:val="0"/>
+              <w:jc w:val="center"/>
+              <w:outlineLvl w:val="5"/>
+              <w:rPr>
+                <w:rFonts w:ascii="Times New Roman" w:hAnsi="Times New Roman" w:cs="Times New Roman"/>
+                <w:b w:val="0"/>
+                <w:sz w:val="20"/>
+                <w:szCs w:val="20"/>
+              </w:rPr>
+            </w:pPr>
+            <w:r>
+              <w:rPr>
+                <w:rFonts w:ascii="Times New Roman" w:hAnsi="Times New Roman" w:cs="Times New Roman"/>
+                <w:b w:val="0"/>
+                <w:sz w:val="20"/>
+                <w:szCs w:val="20"/>
+              </w:rPr>
+              <w:t>mm</w:t>
+            </w:r>
+          </w:p>
+        </w:tc>
+        <w:tc>
+          <w:tcPr>
+            <w:tcW w:w="924" w:type="dxa"/>
+            <w:vAlign w:val="center"/>
+          </w:tcPr>
+          <w:p>
+            <w:pPr>
+              <w:pStyle w:val="Heading6"/>
+              <w:keepNext w:val="0"/>
+              <w:keepLines w:val="0"/>
+              <w:widowControl w:val="0"/>
+              <w:jc w:val="center"/>
+              <w:outlineLvl w:val="5"/>
+              <w:rPr>
+                <w:rFonts w:ascii="Times New Roman" w:hAnsi="Times New Roman" w:cs="Times New Roman"/>
+                <w:b w:val="0"/>
+                <w:sz w:val="20"/>
+                <w:szCs w:val="20"/>
+              </w:rPr>
+            </w:pPr>
+            <w:r>
+              <w:rPr>
+                <w:rFonts w:ascii="Times New Roman" w:hAnsi="Times New Roman" w:cs="Times New Roman"/>
+                <w:b w:val="0"/>
+                <w:sz w:val="20"/>
+                <w:szCs w:val="20"/>
+              </w:rPr>
+              <w:t>2.4</w:t>
+            </w:r>
+          </w:p>
+        </w:tc>
+        <w:tc>
+          <w:tcPr>
+            <w:tcW w:w="924" w:type="dxa"/>
+            <w:vAlign w:val="center"/>
+          </w:tcPr>
+          <w:p>
+            <w:pPr>
+              <w:pStyle w:val="Heading6"/>
+              <w:keepNext w:val="0"/>
+              <w:keepLines w:val="0"/>
+              <w:widowControl w:val="0"/>
+              <w:jc w:val="center"/>
+              <w:outlineLvl w:val="5"/>
+              <w:rPr>
+                <w:rFonts w:ascii="Times New Roman" w:hAnsi="Times New Roman" w:cs="Times New Roman"/>
+                <w:b w:val="0"/>
+                <w:sz w:val="20"/>
+                <w:szCs w:val="20"/>
+              </w:rPr>
+            </w:pPr>
+            <w:r>
+              <w:rPr>
+                <w:rFonts w:ascii="Times New Roman" w:hAnsi="Times New Roman" w:cs="Times New Roman"/>
+                <w:b w:val="0"/>
+                <w:sz w:val="20"/>
+                <w:szCs w:val="20"/>
+              </w:rPr>
+              <w:t>N/A</w:t>
+            </w:r>
+          </w:p>
+        </w:tc>
+      </w:tr>
+      <w:tr>
+        <w:trPr>
+          <w:trHeight w:val="279"/>
+        </w:trPr>
+        <w:tc>
+          <w:tcPr>
+            <w:tcW w:w="1804" w:type="dxa"/>
+            <w:vAlign w:val="center"/>
+          </w:tcPr>
+          <w:p>
+            <w:pPr>
+              <w:pStyle w:val="Heading6"/>
+              <w:keepNext w:val="0"/>
+              <w:keepLines w:val="0"/>
+              <w:widowControl w:val="0"/>
+              <w:outlineLvl w:val="5"/>
+              <w:rPr>
+                <w:rFonts w:ascii="Times New Roman" w:hAnsi="Times New Roman" w:cs="Times New Roman"/>
+                <w:b w:val="0"/>
+                <w:sz w:val="20"/>
+                <w:szCs w:val="20"/>
+              </w:rPr>
+            </w:pPr>
+            <w:r>
+              <w:rPr>
+                <w:rFonts w:ascii="Times New Roman" w:hAnsi="Times New Roman" w:cs="Times New Roman"/>
+                <w:b w:val="0"/>
+                <w:sz w:val="20"/>
+                <w:szCs w:val="20"/>
+              </w:rPr>
+              <w:t>Dilation Amount</w:t>
+            </w:r>
+          </w:p>
+        </w:tc>
+        <w:tc>
+          <w:tcPr>
+            <w:tcW w:w="0" w:type="auto"/>
+            <w:vAlign w:val="center"/>
+          </w:tcPr>
+          <w:p>
+            <w:pPr>
+              <w:pStyle w:val="Heading6"/>
+              <w:keepNext w:val="0"/>
+              <w:keepLines w:val="0"/>
+              <w:widowControl w:val="0"/>
+              <w:jc w:val="center"/>
+              <w:outlineLvl w:val="5"/>
+              <w:rPr>
+                <w:rFonts w:ascii="Times New Roman" w:hAnsi="Times New Roman" w:cs="Times New Roman"/>
+                <w:b w:val="0"/>
+                <w:sz w:val="20"/>
+                <w:szCs w:val="20"/>
+              </w:rPr>
+            </w:pPr>
+            <w:r>
+              <w:rPr>
+                <w:rFonts w:ascii="Times New Roman" w:hAnsi="Times New Roman" w:cs="Times New Roman"/>
+                <w:b w:val="0"/>
+                <w:sz w:val="20"/>
+                <w:szCs w:val="20"/>
+              </w:rPr>
+              <w:t>mm</w:t>
+            </w:r>
+          </w:p>
+        </w:tc>
+        <w:tc>
+          <w:tcPr>
+            <w:tcW w:w="924" w:type="dxa"/>
+            <w:vAlign w:val="center"/>
+          </w:tcPr>
+          <w:p>
+            <w:pPr>
+              <w:pStyle w:val="Heading6"/>
+              <w:keepNext w:val="0"/>
+              <w:keepLines w:val="0"/>
+              <w:widowControl w:val="0"/>
+              <w:jc w:val="center"/>
+              <w:outlineLvl w:val="5"/>
+              <w:rPr>
+                <w:rFonts w:ascii="Times New Roman" w:hAnsi="Times New Roman" w:cs="Times New Roman"/>
+                <w:b w:val="0"/>
+                <w:sz w:val="20"/>
+                <w:szCs w:val="20"/>
+              </w:rPr>
+            </w:pPr>
+            <w:r>
+              <w:rPr>
+                <w:rFonts w:ascii="Times New Roman" w:hAnsi="Times New Roman" w:cs="Times New Roman"/>
+                <w:b w:val="0"/>
+                <w:sz w:val="20"/>
+                <w:szCs w:val="20"/>
+              </w:rPr>
+              <w:t>8.0</w:t>
+            </w:r>
+          </w:p>
+        </w:tc>
+        <w:tc>
+          <w:tcPr>
+            <w:tcW w:w="924" w:type="dxa"/>
+            <w:vAlign w:val="center"/>
+          </w:tcPr>
+          <w:p>
+            <w:pPr>
+              <w:pStyle w:val="Heading6"/>
+              <w:keepNext w:val="0"/>
+              <w:keepLines w:val="0"/>
+              <w:widowControl w:val="0"/>
+              <w:jc w:val="center"/>
+              <w:outlineLvl w:val="5"/>
+              <w:rPr>
+                <w:rFonts w:ascii="Times New Roman" w:hAnsi="Times New Roman" w:cs="Times New Roman"/>
+                <w:b w:val="0"/>
+                <w:sz w:val="20"/>
+                <w:szCs w:val="20"/>
+              </w:rPr>
+            </w:pPr>
+            <w:r>
+              <w:rPr>
+                <w:rFonts w:ascii="Times New Roman" w:hAnsi="Times New Roman" w:cs="Times New Roman"/>
+                <w:b w:val="0"/>
+                <w:sz w:val="20"/>
+                <w:szCs w:val="20"/>
+              </w:rPr>
+              <w:t>N/A</w:t>
+            </w:r>
+          </w:p>
+        </w:tc>
+      </w:tr>
+      <w:tr>
+        <w:trPr>
+          <w:trHeight w:val="279"/>
+        </w:trPr>
+        <w:tc>
+          <w:tcPr>
+            <w:tcW w:w="1804" w:type="dxa"/>
+            <w:vAlign w:val="center"/>
+          </w:tcPr>
+          <w:p>
+            <w:pPr>
+              <w:pStyle w:val="Heading6"/>
+              <w:keepNext w:val="0"/>
+              <w:keepLines w:val="0"/>
+              <w:widowControl w:val="0"/>
+              <w:outlineLvl w:val="5"/>
+              <w:rPr>
+                <w:rFonts w:ascii="Times New Roman" w:hAnsi="Times New Roman" w:cs="Times New Roman"/>
+                <w:b w:val="0"/>
+                <w:sz w:val="20"/>
+                <w:szCs w:val="20"/>
+                <w:vertAlign w:val="superscript"/>
+              </w:rPr>
+            </w:pPr>
+            <w:r>
+              <w:rPr>
+                <w:rFonts w:ascii="Times New Roman" w:hAnsi="Times New Roman" w:cs="Times New Roman"/>
+                <w:b w:val="0"/>
+                <w:sz w:val="20"/>
+                <w:szCs w:val="20"/>
+              </w:rPr>
+              <w:t>Point Separation</w:t>
+            </w:r>
+          </w:p>
+        </w:tc>
+        <w:tc>
+          <w:tcPr>
+            <w:tcW w:w="0" w:type="auto"/>
+            <w:vAlign w:val="center"/>
+          </w:tcPr>
+          <w:p>
+            <w:pPr>
+              <w:pStyle w:val="Heading6"/>
+              <w:keepNext w:val="0"/>
+              <w:keepLines w:val="0"/>
+              <w:widowControl w:val="0"/>
+              <w:jc w:val="center"/>
+              <w:outlineLvl w:val="5"/>
+              <w:rPr>
+                <w:rFonts w:ascii="Times New Roman" w:hAnsi="Times New Roman" w:cs="Times New Roman"/>
+                <w:b w:val="0"/>
+                <w:sz w:val="20"/>
+                <w:szCs w:val="20"/>
+              </w:rPr>
+            </w:pPr>
+            <w:r>
+              <w:rPr>
+                <w:rFonts w:ascii="Times New Roman" w:hAnsi="Times New Roman" w:cs="Times New Roman"/>
+                <w:b w:val="0"/>
+                <w:sz w:val="20"/>
+                <w:szCs w:val="20"/>
+              </w:rPr>
+              <w:t>mm</w:t>
+            </w:r>
+          </w:p>
+        </w:tc>
+        <w:tc>
+          <w:tcPr>
+            <w:tcW w:w="924" w:type="dxa"/>
+            <w:vAlign w:val="center"/>
+          </w:tcPr>
+          <w:p>
+            <w:pPr>
+              <w:pStyle w:val="Heading6"/>
+              <w:keepNext w:val="0"/>
+              <w:keepLines w:val="0"/>
+              <w:widowControl w:val="0"/>
+              <w:jc w:val="center"/>
+              <w:outlineLvl w:val="5"/>
+              <w:rPr>
+                <w:rFonts w:ascii="Times New Roman" w:hAnsi="Times New Roman" w:cs="Times New Roman"/>
+                <w:b w:val="0"/>
+                <w:sz w:val="20"/>
+                <w:szCs w:val="20"/>
+              </w:rPr>
+            </w:pPr>
+            <w:r>
+              <w:rPr>
+                <w:rFonts w:ascii="Times New Roman" w:hAnsi="Times New Roman" w:cs="Times New Roman"/>
+                <w:b w:val="0"/>
+                <w:sz w:val="20"/>
+                <w:szCs w:val="20"/>
+              </w:rPr>
+              <w:t>2.33</w:t>
+            </w:r>
+          </w:p>
+        </w:tc>
+        <w:tc>
+          <w:tcPr>
+            <w:tcW w:w="924" w:type="dxa"/>
+            <w:vAlign w:val="center"/>
+          </w:tcPr>
+          <w:p>
+            <w:pPr>
+              <w:pStyle w:val="Heading6"/>
+              <w:keepNext w:val="0"/>
+              <w:keepLines w:val="0"/>
+              <w:widowControl w:val="0"/>
+              <w:jc w:val="center"/>
+              <w:outlineLvl w:val="5"/>
+              <w:rPr>
+                <w:rFonts w:ascii="Times New Roman" w:hAnsi="Times New Roman" w:cs="Times New Roman"/>
+                <w:b w:val="0"/>
+                <w:sz w:val="20"/>
+                <w:szCs w:val="20"/>
+              </w:rPr>
+            </w:pPr>
+            <w:r>
+              <w:rPr>
+                <w:rFonts w:ascii="Times New Roman" w:hAnsi="Times New Roman" w:cs="Times New Roman"/>
+                <w:b w:val="0"/>
+                <w:sz w:val="20"/>
+                <w:szCs w:val="20"/>
+              </w:rPr>
+              <w:t>0.94</w:t>
+            </w:r>
+          </w:p>
+        </w:tc>
+      </w:tr>
+      <w:tr>
+        <w:trPr>
+          <w:trHeight w:val="279"/>
+        </w:trPr>
+        <w:tc>
+          <w:tcPr>
+            <w:tcW w:w="1804" w:type="dxa"/>
+            <w:vAlign w:val="center"/>
+          </w:tcPr>
+          <w:p>
+            <w:pPr>
+              <w:pStyle w:val="Heading6"/>
+              <w:keepNext w:val="0"/>
+              <w:keepLines w:val="0"/>
+              <w:widowControl w:val="0"/>
+              <w:outlineLvl w:val="5"/>
+              <w:rPr>
+                <w:rFonts w:ascii="Times New Roman" w:hAnsi="Times New Roman" w:cs="Times New Roman"/>
+                <w:b w:val="0"/>
+                <w:sz w:val="20"/>
+                <w:szCs w:val="20"/>
+                <w:vertAlign w:val="superscript"/>
+              </w:rPr>
+            </w:pPr>
+            <w:r>
+              <w:rPr>
+                <w:rFonts w:ascii="Times New Roman" w:hAnsi="Times New Roman" w:cs="Times New Roman"/>
+                <w:b w:val="0"/>
+                <w:sz w:val="20"/>
+                <w:szCs w:val="20"/>
+              </w:rPr>
+              <w:t>Frames</w:t>
+            </w:r>
+            <w:r>
+              <w:rPr>
+                <w:rFonts w:ascii="Times New Roman" w:hAnsi="Times New Roman" w:cs="Times New Roman"/>
+                <w:b w:val="0"/>
+                <w:sz w:val="20"/>
+                <w:szCs w:val="20"/>
+                <w:vertAlign w:val="superscript"/>
+              </w:rPr>
+              <w:t>3</w:t>
+            </w:r>
+          </w:p>
+        </w:tc>
+        <w:tc>
+          <w:tcPr>
+            <w:tcW w:w="0" w:type="auto"/>
+            <w:vAlign w:val="center"/>
+          </w:tcPr>
+          <w:p>
+            <w:pPr>
+              <w:pStyle w:val="Heading6"/>
+              <w:keepNext w:val="0"/>
+              <w:keepLines w:val="0"/>
+              <w:widowControl w:val="0"/>
+              <w:jc w:val="center"/>
+              <w:outlineLvl w:val="5"/>
+              <w:rPr>
+                <w:rFonts w:ascii="Times New Roman" w:hAnsi="Times New Roman" w:cs="Times New Roman"/>
+                <w:b w:val="0"/>
+                <w:sz w:val="20"/>
+                <w:szCs w:val="20"/>
+              </w:rPr>
+            </w:pPr>
+            <w:r>
+              <w:rPr>
+                <w:rFonts w:ascii="Times New Roman" w:hAnsi="Times New Roman" w:cs="Times New Roman"/>
+                <w:b w:val="0"/>
+                <w:sz w:val="20"/>
+                <w:szCs w:val="20"/>
+              </w:rPr>
+              <w:t>Number</w:t>
+            </w:r>
+          </w:p>
+        </w:tc>
+        <w:tc>
+          <w:tcPr>
+            <w:tcW w:w="924" w:type="dxa"/>
+            <w:vAlign w:val="center"/>
+          </w:tcPr>
+          <w:p>
+            <w:pPr>
+              <w:pStyle w:val="Heading6"/>
+              <w:keepNext w:val="0"/>
+              <w:keepLines w:val="0"/>
+              <w:widowControl w:val="0"/>
+              <w:jc w:val="center"/>
+              <w:outlineLvl w:val="5"/>
+              <w:rPr>
+                <w:rFonts w:ascii="Times New Roman" w:hAnsi="Times New Roman" w:cs="Times New Roman"/>
+                <w:b w:val="0"/>
+                <w:sz w:val="20"/>
+                <w:szCs w:val="20"/>
+              </w:rPr>
+            </w:pPr>
+            <w:r>
+              <w:rPr>
+                <w:rFonts w:ascii="Times New Roman" w:hAnsi="Times New Roman" w:cs="Times New Roman"/>
+                <w:b w:val="0"/>
+                <w:sz w:val="20"/>
+                <w:szCs w:val="20"/>
+              </w:rPr>
+              <w:t>8.66</w:t>
+            </w:r>
+          </w:p>
+        </w:tc>
+        <w:tc>
+          <w:tcPr>
+            <w:tcW w:w="924" w:type="dxa"/>
+            <w:vAlign w:val="center"/>
+          </w:tcPr>
+          <w:p>
+            <w:pPr>
+              <w:pStyle w:val="Heading6"/>
+              <w:keepNext w:val="0"/>
+              <w:keepLines w:val="0"/>
+              <w:widowControl w:val="0"/>
+              <w:jc w:val="center"/>
+              <w:outlineLvl w:val="5"/>
+              <w:rPr>
+                <w:rFonts w:ascii="Times New Roman" w:hAnsi="Times New Roman" w:cs="Times New Roman"/>
+                <w:b w:val="0"/>
+                <w:sz w:val="20"/>
+                <w:szCs w:val="20"/>
+              </w:rPr>
+            </w:pPr>
+            <w:r>
+              <w:rPr>
+                <w:rFonts w:ascii="Times New Roman" w:hAnsi="Times New Roman" w:cs="Times New Roman"/>
+                <w:b w:val="0"/>
+                <w:sz w:val="20"/>
+                <w:szCs w:val="20"/>
+              </w:rPr>
+              <w:t>1.88</w:t>
+            </w:r>
+          </w:p>
+        </w:tc>
+      </w:tr>
+    </w:tbl>
+    <w:p/>
+    <w:p>
+      <w:r>
+        <w:t xml:space="preserve">Viable, closed geometries were segmented with a fixed </w:t>
+      </w:r>
+      <w:r>
+        <w:t>thres</w:t>
+      </w:r>
+      <w:r>
+        <w:t>hold value of 0.20</w:t>
+      </w:r>
+      <w:r>
+        <w:t>.</w:t>
+      </w:r>
+      <w:r>
+        <w:t xml:space="preserve"> This value represents 20% of the DICOM’s native HU scale.</w:t>
+      </w:r>
+      <w:r>
+        <w:t xml:space="preserve"> Minimal deviations are expected due to the sharp contrast between air and tissue in HU scale.</w:t>
+      </w:r>
+    </w:p>
+    <w:p>
+      <w:r>
+        <w:t>Voxel resolution vari</w:t>
+      </w:r>
+      <w:r>
+        <w:t>ed in accordance to the patient’s age and size. A resolution of 0.1 mm/voxel was required to preserve the features from the 2 months old patient. In contrast, a resolution of 0.8 mm/voxel was used for the other two patients.</w:t>
+      </w:r>
+    </w:p>
+    <w:p>
+      <w:r>
+        <w:t>Voxel</w:t>
+      </w:r>
+      <w:r>
+        <w:t>-based erosions and dilations</w:t>
+      </w:r>
+      <w:r>
+        <w:t xml:space="preserve"> </w:t>
+      </w:r>
+      <w:r>
+        <w:t>influence the shrink wrapping process, which ultimately benefits from a</w:t>
+      </w:r>
+      <w:r>
+        <w:t xml:space="preserve"> smooth and</w:t>
+      </w:r>
+      <w:r>
+        <w:t xml:space="preserve"> enlarged </w:t>
+      </w:r>
+      <w:r>
+        <w:t xml:space="preserve">copy of the segmented geometry. The magnitude of the erosion must be such that surface artifacts disappear. Surface artifacts may consists of </w:t>
+      </w:r>
+      <w:r>
+        <w:t>feeding and respiratory tubes, leads, catheters, etc. The dilation magnitude must be su</w:t>
+      </w:r>
+      <w:r>
+        <w:t>ch that the internal anatomical features are filled. The erosion and dilation parameters reported in Table 1,</w:t>
+      </w:r>
+      <w:r>
+        <w:t xml:space="preserve"> worked for all three patients.</w:t>
+      </w:r>
+    </w:p>
+    <w:p>
+      <w:r>
+        <w:t>The pathfinding process relies on a point cloud and a starting position. Point clouds are defined by a reference geometry and a point separation parameter. Much like voxel resolution, point sep</w:t>
+      </w:r>
+      <w:r>
+        <w:t>aration was affected by the size of the patient. The airway point cloud of the 2 months old patient featured a 1 mm point separation. While a 3 mm point separation sufficed for the 18 month old patients.</w:t>
+      </w:r>
+      <w:bookmarkStart w:id="0" w:name="_GoBack"/>
+      <w:bookmarkEnd w:id="0"/>
+    </w:p>
+    <w:p/>
+    <w:p/>
+    <w:p>
       <w:r>
         <w:rPr>
           <w:vertAlign w:val="superscript"/>
         </w:rPr>
-        <w:t>3</w:t>
-      </w:r>
-      <w:proofErr w:type="gramEnd"/>
-      <w:r>
-        <w:rPr>
-          <w:vertAlign w:val="superscript"/>
-        </w:rPr>
-        <w:t xml:space="preserve"> </w:t>
+        <w:t xml:space="preserve">3 </w:t>
       </w:r>
       <w:r>
         <w:t>depending on the length of the airway, more or less steps in the solving step may be required.</w:t>
@@ -1880,29 +1811,20 @@
     <w:p/>
     <w:p>
       <w:r>
-        <w:t>Talk about why going through positive anatomy instead of negative Anatomy</w:t>
-      </w:r>
-      <w:proofErr w:type="gramStart"/>
-      <w:r>
-        <w:t>?!?!?!?</w:t>
-      </w:r>
-      <w:proofErr w:type="gramEnd"/>
-    </w:p>
-    <w:p>
-      <w:r>
-        <w:t xml:space="preserve">Pathfinding is still </w:t>
-      </w:r>
-      <w:proofErr w:type="gramStart"/>
-      <w:r>
-        <w:t>very manual</w:t>
-      </w:r>
-      <w:proofErr w:type="gramEnd"/>
+        <w:t>Talk about why going through positive anatomy instead of negative Anatomy?!?!?!?</w:t>
+      </w:r>
+    </w:p>
+    <w:p>
+      <w:r>
+        <w:t>Pathfinding is still very manual</w:t>
+      </w:r>
     </w:p>
     <w:p>
       <w:r>
         <w:rPr>
           <w:noProof/>
         </w:rPr>
+        <w:lastRenderedPageBreak/>
         <w:drawing>
           <wp:inline distT="0" distB="0" distL="0" distR="0" wp14:anchorId="31990DD1" wp14:editId="549A7FC0">
             <wp:extent cx="2987675" cy="2983865"/>
@@ -1916,54 +1838,6 @@
                 <pic:pic xmlns:pic="http://schemas.openxmlformats.org/drawingml/2006/picture">
                   <pic:nvPicPr>
                     <pic:cNvPr id="2" name="Laryngiscope005_Side.PNG"/>
-                    <pic:cNvPicPr/>
-                  </pic:nvPicPr>
-                  <pic:blipFill>
-                    <a:blip r:embed="rId15">
-                      <a:extLst>
-                        <a:ext uri="{28A0092B-C50C-407E-A947-70E740481C1C}">
-                          <a14:useLocalDpi xmlns:a14="http://schemas.microsoft.com/office/drawing/2010/main" val="0"/>
-                        </a:ext>
-                      </a:extLst>
-                    </a:blip>
-                    <a:stretch>
-                      <a:fillRect/>
-                    </a:stretch>
-                  </pic:blipFill>
-                  <pic:spPr>
-                    <a:xfrm>
-                      <a:off x="0" y="0"/>
-                      <a:ext cx="2987675" cy="2983865"/>
-                    </a:xfrm>
-                    <a:prstGeom prst="rect">
-                      <a:avLst/>
-                    </a:prstGeom>
-                  </pic:spPr>
-                </pic:pic>
-              </a:graphicData>
-            </a:graphic>
-          </wp:inline>
-        </w:drawing>
-      </w:r>
-    </w:p>
-    <w:p>
-      <w:r>
-        <w:rPr>
-          <w:noProof/>
-        </w:rPr>
-        <w:drawing>
-          <wp:inline distT="0" distB="0" distL="0" distR="0" wp14:anchorId="0E901ED6" wp14:editId="3E7F63EA">
-            <wp:extent cx="2987675" cy="2983865"/>
-            <wp:effectExtent l="0" t="0" r="3175" b="6985"/>
-            <wp:docPr id="4" name="Picture 4"/>
-            <wp:cNvGraphicFramePr>
-              <a:graphicFrameLocks xmlns:a="http://schemas.openxmlformats.org/drawingml/2006/main" noChangeAspect="1"/>
-            </wp:cNvGraphicFramePr>
-            <a:graphic xmlns:a="http://schemas.openxmlformats.org/drawingml/2006/main">
-              <a:graphicData uri="http://schemas.openxmlformats.org/drawingml/2006/picture">
-                <pic:pic xmlns:pic="http://schemas.openxmlformats.org/drawingml/2006/picture">
-                  <pic:nvPicPr>
-                    <pic:cNvPr id="4" name="Laryngiscope012_Side.PNG"/>
                     <pic:cNvPicPr/>
                   </pic:nvPicPr>
                   <pic:blipFill>
@@ -1994,6 +1868,54 @@
         </w:drawing>
       </w:r>
     </w:p>
+    <w:p>
+      <w:r>
+        <w:rPr>
+          <w:noProof/>
+        </w:rPr>
+        <w:drawing>
+          <wp:inline distT="0" distB="0" distL="0" distR="0" wp14:anchorId="0E901ED6" wp14:editId="3E7F63EA">
+            <wp:extent cx="2987675" cy="2983865"/>
+            <wp:effectExtent l="0" t="0" r="3175" b="6985"/>
+            <wp:docPr id="4" name="Picture 4"/>
+            <wp:cNvGraphicFramePr>
+              <a:graphicFrameLocks xmlns:a="http://schemas.openxmlformats.org/drawingml/2006/main" noChangeAspect="1"/>
+            </wp:cNvGraphicFramePr>
+            <a:graphic xmlns:a="http://schemas.openxmlformats.org/drawingml/2006/main">
+              <a:graphicData uri="http://schemas.openxmlformats.org/drawingml/2006/picture">
+                <pic:pic xmlns:pic="http://schemas.openxmlformats.org/drawingml/2006/picture">
+                  <pic:nvPicPr>
+                    <pic:cNvPr id="4" name="Laryngiscope012_Side.PNG"/>
+                    <pic:cNvPicPr/>
+                  </pic:nvPicPr>
+                  <pic:blipFill>
+                    <a:blip r:embed="rId17">
+                      <a:extLst>
+                        <a:ext uri="{28A0092B-C50C-407E-A947-70E740481C1C}">
+                          <a14:useLocalDpi xmlns:a14="http://schemas.microsoft.com/office/drawing/2010/main" val="0"/>
+                        </a:ext>
+                      </a:extLst>
+                    </a:blip>
+                    <a:stretch>
+                      <a:fillRect/>
+                    </a:stretch>
+                  </pic:blipFill>
+                  <pic:spPr>
+                    <a:xfrm>
+                      <a:off x="0" y="0"/>
+                      <a:ext cx="2987675" cy="2983865"/>
+                    </a:xfrm>
+                    <a:prstGeom prst="rect">
+                      <a:avLst/>
+                    </a:prstGeom>
+                  </pic:spPr>
+                </pic:pic>
+              </a:graphicData>
+            </a:graphic>
+          </wp:inline>
+        </w:drawing>
+      </w:r>
+    </w:p>
     <w:p/>
     <w:p>
       <w:pPr>
@@ -2041,15 +1963,7 @@
         <w:widowControl w:val="0"/>
       </w:pPr>
       <w:r>
-        <w:t xml:space="preserve">The preferred spelling of the word “acknowledgment” in America is without an “e” after the “g”. Avoid the stilted expression, “One of us (R. B. G.) </w:t>
-      </w:r>
-      <w:proofErr w:type="gramStart"/>
-      <w:r>
-        <w:t>thanks</w:t>
-      </w:r>
-      <w:proofErr w:type="gramEnd"/>
-      <w:r>
-        <w:t xml:space="preserve"> . . .”</w:t>
+        <w:t>The preferred spelling of the word “acknowledgment” in America is without an “e” after the “g”. Avoid the stilted expression, “One of us (R. B. G.) thanks . . .”</w:t>
       </w:r>
       <w:r>
         <w:t xml:space="preserve"> </w:t>
@@ -2098,19 +2012,7 @@
         <w:t xml:space="preserve"> </w:t>
       </w:r>
       <w:r>
-        <w:t xml:space="preserve">Informed </w:t>
-      </w:r>
-      <w:r>
-        <w:lastRenderedPageBreak/>
-        <w:t xml:space="preserve">consent </w:t>
-      </w:r>
-      <w:proofErr w:type="gramStart"/>
-      <w:r>
-        <w:t>has been obtained</w:t>
-      </w:r>
-      <w:proofErr w:type="gramEnd"/>
-      <w:r>
-        <w:t xml:space="preserve"> from all individuals</w:t>
+        <w:t>Informed consent has been obtained from all individuals</w:t>
       </w:r>
       <w:r>
         <w:t xml:space="preserve"> </w:t>
@@ -2134,15 +2036,7 @@
         <w:t xml:space="preserve"> </w:t>
       </w:r>
       <w:r>
-        <w:t xml:space="preserve">and </w:t>
-      </w:r>
-      <w:proofErr w:type="gramStart"/>
-      <w:r>
-        <w:t>was performed</w:t>
-      </w:r>
-      <w:proofErr w:type="gramEnd"/>
-      <w:r>
-        <w:t xml:space="preserve"> in accordance with the tenets of</w:t>
+        <w:t>and was performed in accordance with the tenets of</w:t>
       </w:r>
       <w:r>
         <w:t xml:space="preserve"> </w:t>
@@ -4456,7 +4350,7 @@
 </file>
 
 <file path=customXml/itemProps1.xml><?xml version="1.0" encoding="utf-8"?>
-<ds:datastoreItem xmlns:ds="http://schemas.openxmlformats.org/officeDocument/2006/customXml" ds:itemID="{260DC48E-3CD5-44E1-A9CD-73C388DFAA0F}">
+<ds:datastoreItem xmlns:ds="http://schemas.openxmlformats.org/officeDocument/2006/customXml" ds:itemID="{DEFF13B8-5A74-4B33-A1F8-D32367DD47CF}">
   <ds:schemaRefs>
     <ds:schemaRef ds:uri="http://schemas.openxmlformats.org/officeDocument/2006/bibliography"/>
   </ds:schemaRefs>

</xml_diff>